<commit_message>
Fix the dataset link
</commit_message>
<xml_diff>
--- a/homework6/CS498_AMO_Homework6.docx
+++ b/homework6/CS498_AMO_Homework6.docx
@@ -1,6 +1,6 @@
 
 <file path=word/document.xml><?xml version="1.0" encoding="utf-8"?>
-<w:document xmlns:wpc="http://schemas.microsoft.com/office/word/2010/wordprocessingCanvas" xmlns:cx="http://schemas.microsoft.com/office/drawing/2014/chartex" xmlns:cx1="http://schemas.microsoft.com/office/drawing/2015/9/8/chartex" xmlns:mc="http://schemas.openxmlformats.org/markup-compatibility/2006" xmlns:o="urn:schemas-microsoft-com:office:office" xmlns:r="http://schemas.openxmlformats.org/officeDocument/2006/relationships" xmlns:m="http://schemas.openxmlformats.org/officeDocument/2006/math" xmlns:v="urn:schemas-microsoft-com:vml" xmlns:wp14="http://schemas.microsoft.com/office/word/2010/wordprocessingDrawing" xmlns:wp="http://schemas.openxmlformats.org/drawingml/2006/wordprocessingDrawing" xmlns:w10="urn:schemas-microsoft-com:office:word" xmlns:w="http://schemas.openxmlformats.org/wordprocessingml/2006/main" xmlns:w14="http://schemas.microsoft.com/office/word/2010/wordml" xmlns:w15="http://schemas.microsoft.com/office/word/2012/wordml" xmlns:w16se="http://schemas.microsoft.com/office/word/2015/wordml/symex" xmlns:wpg="http://schemas.microsoft.com/office/word/2010/wordprocessingGroup" xmlns:wpi="http://schemas.microsoft.com/office/word/2010/wordprocessingInk" xmlns:wne="http://schemas.microsoft.com/office/word/2006/wordml" xmlns:wps="http://schemas.microsoft.com/office/word/2010/wordprocessingShape" mc:Ignorable="w14 w15 w16se wp14">
+<w:document xmlns:wpc="http://schemas.microsoft.com/office/word/2010/wordprocessingCanvas" xmlns:cx="http://schemas.microsoft.com/office/drawing/2014/chartex" xmlns:cx1="http://schemas.microsoft.com/office/drawing/2015/9/8/chartex" xmlns:cx2="http://schemas.microsoft.com/office/drawing/2015/10/21/chartex" xmlns:cx3="http://schemas.microsoft.com/office/drawing/2016/5/9/chartex" xmlns:cx4="http://schemas.microsoft.com/office/drawing/2016/5/10/chartex" xmlns:cx5="http://schemas.microsoft.com/office/drawing/2016/5/11/chartex" xmlns:cx6="http://schemas.microsoft.com/office/drawing/2016/5/12/chartex" xmlns:cx7="http://schemas.microsoft.com/office/drawing/2016/5/13/chartex" xmlns:cx8="http://schemas.microsoft.com/office/drawing/2016/5/14/chartex" xmlns:mc="http://schemas.openxmlformats.org/markup-compatibility/2006" xmlns:aink="http://schemas.microsoft.com/office/drawing/2016/ink" xmlns:am3d="http://schemas.microsoft.com/office/drawing/2017/model3d" xmlns:o="urn:schemas-microsoft-com:office:office" xmlns:r="http://schemas.openxmlformats.org/officeDocument/2006/relationships" xmlns:m="http://schemas.openxmlformats.org/officeDocument/2006/math" xmlns:v="urn:schemas-microsoft-com:vml" xmlns:wp14="http://schemas.microsoft.com/office/word/2010/wordprocessingDrawing" xmlns:wp="http://schemas.openxmlformats.org/drawingml/2006/wordprocessingDrawing" xmlns:w10="urn:schemas-microsoft-com:office:word" xmlns:w="http://schemas.openxmlformats.org/wordprocessingml/2006/main" xmlns:w14="http://schemas.microsoft.com/office/word/2010/wordml" xmlns:w15="http://schemas.microsoft.com/office/word/2012/wordml" xmlns:w16cid="http://schemas.microsoft.com/office/word/2016/wordml/cid" xmlns:w16se="http://schemas.microsoft.com/office/word/2015/wordml/symex" xmlns:wpg="http://schemas.microsoft.com/office/word/2010/wordprocessingGroup" xmlns:wpi="http://schemas.microsoft.com/office/word/2010/wordprocessingInk" xmlns:wne="http://schemas.microsoft.com/office/word/2006/wordml" xmlns:wps="http://schemas.microsoft.com/office/word/2010/wordprocessingShape" mc:Ignorable="w14 w15 w16se w16cid wp14">
   <w:body>
     <w:p>
       <w:pPr>
@@ -2198,6 +2198,7 @@
         </w:rPr>
         <w:t>&lt;-</w:t>
       </w:r>
+      <w:proofErr w:type="spellStart"/>
       <w:r>
         <w:rPr>
           <w:rFonts w:ascii="Courier New" w:eastAsia="Times New Roman" w:hAnsi="Courier New" w:cs="Courier New"/>
@@ -2208,6 +2209,7 @@
         </w:rPr>
         <w:t>lm</w:t>
       </w:r>
+      <w:proofErr w:type="spellEnd"/>
       <w:r>
         <w:rPr>
           <w:rFonts w:ascii="Courier New" w:eastAsia="Times New Roman" w:hAnsi="Courier New" w:cs="Courier New"/>
@@ -2314,100 +2316,100 @@
         <w:t>inputdata</w:t>
       </w:r>
       <w:proofErr w:type="spellEnd"/>
+      <w:r>
+        <w:rPr>
+          <w:rFonts w:ascii="Courier New" w:eastAsia="Times New Roman" w:hAnsi="Courier New" w:cs="Courier New"/>
+          <w:color w:val="63A35C"/>
+          <w:sz w:val="14"/>
+          <w:szCs w:val="14"/>
+          <w:lang w:val="en-AU" w:eastAsia="zh-CN"/>
+        </w:rPr>
+        <w:t>)</w:t>
+      </w:r>
+      <w:r>
+        <w:rPr>
+          <w:rFonts w:ascii="Courier New" w:eastAsia="Times New Roman" w:hAnsi="Courier New" w:cs="Courier New"/>
+          <w:color w:val="63A35C"/>
+          <w:sz w:val="14"/>
+          <w:szCs w:val="14"/>
+          <w:lang w:val="en-AU" w:eastAsia="zh-CN"/>
+        </w:rPr>
+        <w:br/>
+      </w:r>
+      <w:proofErr w:type="spellStart"/>
+      <w:r>
+        <w:rPr>
+          <w:rFonts w:ascii="Courier New" w:eastAsia="Times New Roman" w:hAnsi="Courier New" w:cs="Courier New"/>
+          <w:color w:val="333333"/>
+          <w:sz w:val="14"/>
+          <w:szCs w:val="14"/>
+          <w:lang w:val="en-AU" w:eastAsia="zh-CN"/>
+        </w:rPr>
+        <w:t>printStats</w:t>
+      </w:r>
+      <w:proofErr w:type="spellEnd"/>
+      <w:r>
+        <w:rPr>
+          <w:rFonts w:ascii="Courier New" w:eastAsia="Times New Roman" w:hAnsi="Courier New" w:cs="Courier New"/>
+          <w:color w:val="63A35C"/>
+          <w:sz w:val="14"/>
+          <w:szCs w:val="14"/>
+          <w:lang w:val="en-AU" w:eastAsia="zh-CN"/>
+        </w:rPr>
+        <w:t>(</w:t>
+      </w:r>
+      <w:r>
+        <w:rPr>
+          <w:rFonts w:ascii="Courier New" w:eastAsia="Times New Roman" w:hAnsi="Courier New" w:cs="Courier New"/>
+          <w:color w:val="333333"/>
+          <w:sz w:val="14"/>
+          <w:szCs w:val="14"/>
+          <w:lang w:val="en-AU" w:eastAsia="zh-CN"/>
+        </w:rPr>
+        <w:t>fit1</w:t>
+      </w:r>
+      <w:r>
+        <w:rPr>
+          <w:rFonts w:ascii="Courier New" w:eastAsia="Times New Roman" w:hAnsi="Courier New" w:cs="Courier New"/>
+          <w:color w:val="63A35C"/>
+          <w:sz w:val="14"/>
+          <w:szCs w:val="14"/>
+          <w:lang w:val="en-AU" w:eastAsia="zh-CN"/>
+        </w:rPr>
+        <w:t>)</w:t>
+      </w:r>
+      <w:r>
+        <w:rPr>
+          <w:rFonts w:ascii="Courier New" w:eastAsia="Times New Roman" w:hAnsi="Courier New" w:cs="Courier New"/>
+          <w:color w:val="63A35C"/>
+          <w:sz w:val="14"/>
+          <w:szCs w:val="14"/>
+          <w:lang w:val="en-AU" w:eastAsia="zh-CN"/>
+        </w:rPr>
+        <w:br/>
+      </w:r>
       <w:proofErr w:type="gramStart"/>
       <w:r>
         <w:rPr>
           <w:rFonts w:ascii="Courier New" w:eastAsia="Times New Roman" w:hAnsi="Courier New" w:cs="Courier New"/>
-          <w:color w:val="63A35C"/>
-          <w:sz w:val="14"/>
-          <w:szCs w:val="14"/>
-          <w:lang w:val="en-AU" w:eastAsia="zh-CN"/>
-        </w:rPr>
-        <w:t>)</w:t>
+          <w:color w:val="333333"/>
+          <w:sz w:val="14"/>
+          <w:szCs w:val="14"/>
+          <w:lang w:val="en-AU" w:eastAsia="zh-CN"/>
+        </w:rPr>
+        <w:t>plot</w:t>
+      </w:r>
+      <w:r>
+        <w:rPr>
+          <w:rFonts w:ascii="Courier New" w:eastAsia="Times New Roman" w:hAnsi="Courier New" w:cs="Courier New"/>
+          <w:color w:val="63A35C"/>
+          <w:sz w:val="14"/>
+          <w:szCs w:val="14"/>
+          <w:lang w:val="en-AU" w:eastAsia="zh-CN"/>
+        </w:rPr>
+        <w:t>(</w:t>
       </w:r>
       <w:proofErr w:type="gramEnd"/>
-      <w:r>
-        <w:rPr>
-          <w:rFonts w:ascii="Courier New" w:eastAsia="Times New Roman" w:hAnsi="Courier New" w:cs="Courier New"/>
-          <w:color w:val="63A35C"/>
-          <w:sz w:val="14"/>
-          <w:szCs w:val="14"/>
-          <w:lang w:val="en-AU" w:eastAsia="zh-CN"/>
-        </w:rPr>
-        <w:br/>
-      </w:r>
-      <w:proofErr w:type="spellStart"/>
-      <w:r>
-        <w:rPr>
-          <w:rFonts w:ascii="Courier New" w:eastAsia="Times New Roman" w:hAnsi="Courier New" w:cs="Courier New"/>
-          <w:color w:val="333333"/>
-          <w:sz w:val="14"/>
-          <w:szCs w:val="14"/>
-          <w:lang w:val="en-AU" w:eastAsia="zh-CN"/>
-        </w:rPr>
-        <w:t>printStats</w:t>
-      </w:r>
-      <w:proofErr w:type="spellEnd"/>
-      <w:r>
-        <w:rPr>
-          <w:rFonts w:ascii="Courier New" w:eastAsia="Times New Roman" w:hAnsi="Courier New" w:cs="Courier New"/>
-          <w:color w:val="63A35C"/>
-          <w:sz w:val="14"/>
-          <w:szCs w:val="14"/>
-          <w:lang w:val="en-AU" w:eastAsia="zh-CN"/>
-        </w:rPr>
-        <w:t>(</w:t>
-      </w:r>
-      <w:r>
-        <w:rPr>
-          <w:rFonts w:ascii="Courier New" w:eastAsia="Times New Roman" w:hAnsi="Courier New" w:cs="Courier New"/>
-          <w:color w:val="333333"/>
-          <w:sz w:val="14"/>
-          <w:szCs w:val="14"/>
-          <w:lang w:val="en-AU" w:eastAsia="zh-CN"/>
-        </w:rPr>
-        <w:t>fit1</w:t>
-      </w:r>
-      <w:r>
-        <w:rPr>
-          <w:rFonts w:ascii="Courier New" w:eastAsia="Times New Roman" w:hAnsi="Courier New" w:cs="Courier New"/>
-          <w:color w:val="63A35C"/>
-          <w:sz w:val="14"/>
-          <w:szCs w:val="14"/>
-          <w:lang w:val="en-AU" w:eastAsia="zh-CN"/>
-        </w:rPr>
-        <w:t>)</w:t>
-      </w:r>
-      <w:r>
-        <w:rPr>
-          <w:rFonts w:ascii="Courier New" w:eastAsia="Times New Roman" w:hAnsi="Courier New" w:cs="Courier New"/>
-          <w:color w:val="63A35C"/>
-          <w:sz w:val="14"/>
-          <w:szCs w:val="14"/>
-          <w:lang w:val="en-AU" w:eastAsia="zh-CN"/>
-        </w:rPr>
-        <w:br/>
-      </w:r>
-      <w:r>
-        <w:rPr>
-          <w:rFonts w:ascii="Courier New" w:eastAsia="Times New Roman" w:hAnsi="Courier New" w:cs="Courier New"/>
-          <w:color w:val="333333"/>
-          <w:sz w:val="14"/>
-          <w:szCs w:val="14"/>
-          <w:lang w:val="en-AU" w:eastAsia="zh-CN"/>
-        </w:rPr>
-        <w:t>plot</w:t>
-      </w:r>
-      <w:r>
-        <w:rPr>
-          <w:rFonts w:ascii="Courier New" w:eastAsia="Times New Roman" w:hAnsi="Courier New" w:cs="Courier New"/>
-          <w:color w:val="63A35C"/>
-          <w:sz w:val="14"/>
-          <w:szCs w:val="14"/>
-          <w:lang w:val="en-AU" w:eastAsia="zh-CN"/>
-        </w:rPr>
-        <w:t>(</w:t>
-      </w:r>
       <w:r>
         <w:rPr>
           <w:rFonts w:ascii="Courier New" w:eastAsia="Times New Roman" w:hAnsi="Courier New" w:cs="Courier New"/>
@@ -2614,7 +2616,17 @@
           <w:sz w:val="16"/>
           <w:szCs w:val="16"/>
         </w:rPr>
-        <w:t>50 points</w:t>
+        <w:t xml:space="preserve">50 </w:t>
+      </w:r>
+      <w:proofErr w:type="gramStart"/>
+      <w:r>
+        <w:rPr>
+          <w:rFonts w:asciiTheme="minorHAnsi" w:hAnsiTheme="minorHAnsi" w:cstheme="minorHAnsi"/>
+          <w:bCs/>
+          <w:sz w:val="16"/>
+          <w:szCs w:val="16"/>
+        </w:rPr>
+        <w:t>points</w:t>
       </w:r>
       <w:r>
         <w:rPr>
@@ -2636,18 +2648,9 @@
           <w:sz w:val="16"/>
           <w:szCs w:val="16"/>
         </w:rPr>
-        <w:t>Page 2</w:t>
-      </w:r>
-      <w:r>
-        <w:rPr>
-          <w:rFonts w:asciiTheme="minorHAnsi" w:hAnsiTheme="minorHAnsi" w:cstheme="minorHAnsi"/>
-          <w:color w:val="333333"/>
-          <w:spacing w:val="5"/>
-          <w:sz w:val="16"/>
-          <w:szCs w:val="16"/>
-        </w:rPr>
-        <w:t xml:space="preserve">: </w:t>
-      </w:r>
+        <w:t>Page</w:t>
+      </w:r>
+      <w:proofErr w:type="gramEnd"/>
       <w:r>
         <w:rPr>
           <w:rFonts w:asciiTheme="minorHAnsi" w:hAnsiTheme="minorHAnsi" w:cstheme="minorHAnsi"/>
@@ -2657,6 +2660,27 @@
           <w:sz w:val="16"/>
           <w:szCs w:val="16"/>
         </w:rPr>
+        <w:t xml:space="preserve"> 2</w:t>
+      </w:r>
+      <w:r>
+        <w:rPr>
+          <w:rFonts w:asciiTheme="minorHAnsi" w:hAnsiTheme="minorHAnsi" w:cstheme="minorHAnsi"/>
+          <w:color w:val="333333"/>
+          <w:spacing w:val="5"/>
+          <w:sz w:val="16"/>
+          <w:szCs w:val="16"/>
+        </w:rPr>
+        <w:t xml:space="preserve">: </w:t>
+      </w:r>
+      <w:r>
+        <w:rPr>
+          <w:rFonts w:asciiTheme="minorHAnsi" w:hAnsiTheme="minorHAnsi" w:cstheme="minorHAnsi"/>
+          <w:b/>
+          <w:color w:val="333333"/>
+          <w:spacing w:val="5"/>
+          <w:sz w:val="16"/>
+          <w:szCs w:val="16"/>
+        </w:rPr>
         <w:t>a screenshot of your diagnostic plot and a few sentences of your explanation.</w:t>
       </w:r>
       <w:r>
@@ -2677,21 +2701,9 @@
           <w:sz w:val="16"/>
           <w:szCs w:val="16"/>
         </w:rPr>
-        <w:t xml:space="preserve">Estimating cook distance, </w:t>
-      </w:r>
-      <w:proofErr w:type="gramStart"/>
-      <w:r>
-        <w:rPr>
-          <w:rFonts w:asciiTheme="minorHAnsi" w:hAnsiTheme="minorHAnsi" w:cstheme="minorHAnsi"/>
-          <w:color w:val="333333"/>
-          <w:spacing w:val="5"/>
-          <w:sz w:val="16"/>
-          <w:szCs w:val="16"/>
-        </w:rPr>
-        <w:t>leverage(</w:t>
+        <w:t>Estimating cook distance, leverage(</w:t>
       </w:r>
       <w:proofErr w:type="spellStart"/>
-      <w:proofErr w:type="gramEnd"/>
       <w:r>
         <w:rPr>
           <w:rFonts w:asciiTheme="minorHAnsi" w:hAnsiTheme="minorHAnsi" w:cstheme="minorHAnsi"/>
@@ -2899,6 +2911,36 @@
           <w:sz w:val="16"/>
           <w:szCs w:val="16"/>
         </w:rPr>
+        <w:t xml:space="preserve"> 0.7406427</w:t>
+      </w:r>
+      <w:r>
+        <w:rPr>
+          <w:rFonts w:asciiTheme="minorHAnsi" w:hAnsiTheme="minorHAnsi" w:cstheme="minorHAnsi"/>
+          <w:color w:val="333333"/>
+          <w:spacing w:val="5"/>
+          <w:sz w:val="16"/>
+          <w:szCs w:val="16"/>
+        </w:rPr>
+        <w:t>. From the residuals plots, we noticed points 369,</w:t>
+      </w:r>
+      <w:r>
+        <w:rPr>
+          <w:rFonts w:asciiTheme="minorHAnsi" w:hAnsiTheme="minorHAnsi" w:cstheme="minorHAnsi"/>
+          <w:color w:val="333333"/>
+          <w:spacing w:val="5"/>
+          <w:sz w:val="16"/>
+          <w:szCs w:val="16"/>
+        </w:rPr>
+        <w:t>372</w:t>
+      </w:r>
+      <w:r>
+        <w:rPr>
+          <w:rFonts w:asciiTheme="minorHAnsi" w:hAnsiTheme="minorHAnsi" w:cstheme="minorHAnsi"/>
+          <w:color w:val="333333"/>
+          <w:spacing w:val="5"/>
+          <w:sz w:val="16"/>
+          <w:szCs w:val="16"/>
+        </w:rPr>
         <w:t xml:space="preserve"> </w:t>
       </w:r>
       <w:r>
@@ -2909,7 +2951,7 @@
           <w:sz w:val="16"/>
           <w:szCs w:val="16"/>
         </w:rPr>
-        <w:t>0.7406427</w:t>
+        <w:t xml:space="preserve">&amp; </w:t>
       </w:r>
       <w:r>
         <w:rPr>
@@ -2919,7 +2961,7 @@
           <w:sz w:val="16"/>
           <w:szCs w:val="16"/>
         </w:rPr>
-        <w:t>. From the residuals plots, we noticed points 369,</w:t>
+        <w:t xml:space="preserve">373 have the high </w:t>
       </w:r>
       <w:r>
         <w:rPr>
@@ -2929,7 +2971,7 @@
           <w:sz w:val="16"/>
           <w:szCs w:val="16"/>
         </w:rPr>
-        <w:t>372</w:t>
+        <w:t xml:space="preserve">residuals &amp; </w:t>
       </w:r>
       <w:r>
         <w:rPr>
@@ -2939,7 +2981,7 @@
           <w:sz w:val="16"/>
           <w:szCs w:val="16"/>
         </w:rPr>
-        <w:t xml:space="preserve"> </w:t>
+        <w:t xml:space="preserve">standardized residuals which </w:t>
       </w:r>
       <w:r>
         <w:rPr>
@@ -2949,7 +2991,7 @@
           <w:sz w:val="16"/>
           <w:szCs w:val="16"/>
         </w:rPr>
-        <w:t xml:space="preserve">&amp; </w:t>
+        <w:t xml:space="preserve">are more than 5 times std deviation away and </w:t>
       </w:r>
       <w:r>
         <w:rPr>
@@ -2959,7 +3001,7 @@
           <w:sz w:val="16"/>
           <w:szCs w:val="16"/>
         </w:rPr>
-        <w:t xml:space="preserve">373 have the high </w:t>
+        <w:t xml:space="preserve">suggest they may affect our model significantly </w:t>
       </w:r>
       <w:r>
         <w:rPr>
@@ -2969,7 +3011,7 @@
           <w:sz w:val="16"/>
           <w:szCs w:val="16"/>
         </w:rPr>
-        <w:t xml:space="preserve">residuals &amp; </w:t>
+        <w:t>(</w:t>
       </w:r>
       <w:r>
         <w:rPr>
@@ -2979,7 +3021,7 @@
           <w:sz w:val="16"/>
           <w:szCs w:val="16"/>
         </w:rPr>
-        <w:t xml:space="preserve">standardized residuals which </w:t>
+        <w:t>due to the nature of squaring that large values</w:t>
       </w:r>
       <w:r>
         <w:rPr>
@@ -2989,9 +3031,8 @@
           <w:sz w:val="16"/>
           <w:szCs w:val="16"/>
         </w:rPr>
-        <w:t xml:space="preserve">are more than 5 times </w:t>
-      </w:r>
-      <w:proofErr w:type="spellStart"/>
+        <w:t>)</w:t>
+      </w:r>
       <w:r>
         <w:rPr>
           <w:rFonts w:asciiTheme="minorHAnsi" w:hAnsiTheme="minorHAnsi" w:cstheme="minorHAnsi"/>
@@ -3000,9 +3041,8 @@
           <w:sz w:val="16"/>
           <w:szCs w:val="16"/>
         </w:rPr>
-        <w:t>std</w:t>
-      </w:r>
-      <w:proofErr w:type="spellEnd"/>
+        <w:t xml:space="preserve">. From the residuals and leverage plot we </w:t>
+      </w:r>
       <w:r>
         <w:rPr>
           <w:rFonts w:asciiTheme="minorHAnsi" w:hAnsiTheme="minorHAnsi" w:cstheme="minorHAnsi"/>
@@ -3011,7 +3051,7 @@
           <w:sz w:val="16"/>
           <w:szCs w:val="16"/>
         </w:rPr>
-        <w:t xml:space="preserve"> deviation away and </w:t>
+        <w:t>reconfirmed</w:t>
       </w:r>
       <w:r>
         <w:rPr>
@@ -3021,7 +3061,7 @@
           <w:sz w:val="16"/>
           <w:szCs w:val="16"/>
         </w:rPr>
-        <w:t xml:space="preserve">suggest they may affect our model significantly </w:t>
+        <w:t xml:space="preserve"> 369 &amp; 373</w:t>
       </w:r>
       <w:r>
         <w:rPr>
@@ -3031,6 +3071,16 @@
           <w:sz w:val="16"/>
           <w:szCs w:val="16"/>
         </w:rPr>
+        <w:t xml:space="preserve"> have highest Cook’s distances </w:t>
+      </w:r>
+      <w:r>
+        <w:rPr>
+          <w:rFonts w:asciiTheme="minorHAnsi" w:hAnsiTheme="minorHAnsi" w:cstheme="minorHAnsi"/>
+          <w:color w:val="333333"/>
+          <w:spacing w:val="5"/>
+          <w:sz w:val="16"/>
+          <w:szCs w:val="16"/>
+        </w:rPr>
         <w:t>(</w:t>
       </w:r>
       <w:r>
@@ -3041,7 +3091,7 @@
           <w:sz w:val="16"/>
           <w:szCs w:val="16"/>
         </w:rPr>
-        <w:t>due to the nature of squaring that large values</w:t>
+        <w:t>influential to our model and might well be an outlier</w:t>
       </w:r>
       <w:r>
         <w:rPr>
@@ -3061,7 +3111,7 @@
           <w:sz w:val="16"/>
           <w:szCs w:val="16"/>
         </w:rPr>
-        <w:t xml:space="preserve">. From the residuals and leverage plot we </w:t>
+        <w:t>. We further print</w:t>
       </w:r>
       <w:r>
         <w:rPr>
@@ -3071,7 +3121,7 @@
           <w:sz w:val="16"/>
           <w:szCs w:val="16"/>
         </w:rPr>
-        <w:t>reconfirmed</w:t>
+        <w:t>ed</w:t>
       </w:r>
       <w:r>
         <w:rPr>
@@ -3081,7 +3131,7 @@
           <w:sz w:val="16"/>
           <w:szCs w:val="16"/>
         </w:rPr>
-        <w:t xml:space="preserve"> 369 &amp; 373</w:t>
+        <w:t xml:space="preserve"> out the top 10 with highest standardized residuals, leverages and cook’s distances, which confirm</w:t>
       </w:r>
       <w:r>
         <w:rPr>
@@ -3091,7 +3141,7 @@
           <w:sz w:val="16"/>
           <w:szCs w:val="16"/>
         </w:rPr>
-        <w:t xml:space="preserve"> have highest Cook’s distances </w:t>
+        <w:t>ed</w:t>
       </w:r>
       <w:r>
         <w:rPr>
@@ -3101,7 +3151,7 @@
           <w:sz w:val="16"/>
           <w:szCs w:val="16"/>
         </w:rPr>
-        <w:t>(</w:t>
+        <w:t xml:space="preserve"> point 372 is also among the top 10 Cook’s distances</w:t>
       </w:r>
       <w:r>
         <w:rPr>
@@ -3111,7 +3161,7 @@
           <w:sz w:val="16"/>
           <w:szCs w:val="16"/>
         </w:rPr>
-        <w:t>influential to our model and might well be an outlier</w:t>
+        <w:t>. So we decided to remove them first.</w:t>
       </w:r>
       <w:r>
         <w:rPr>
@@ -3121,97 +3171,7 @@
           <w:sz w:val="16"/>
           <w:szCs w:val="16"/>
         </w:rPr>
-        <w:t>)</w:t>
-      </w:r>
-      <w:r>
-        <w:rPr>
-          <w:rFonts w:asciiTheme="minorHAnsi" w:hAnsiTheme="minorHAnsi" w:cstheme="minorHAnsi"/>
-          <w:color w:val="333333"/>
-          <w:spacing w:val="5"/>
-          <w:sz w:val="16"/>
-          <w:szCs w:val="16"/>
-        </w:rPr>
-        <w:t>. We further print</w:t>
-      </w:r>
-      <w:r>
-        <w:rPr>
-          <w:rFonts w:asciiTheme="minorHAnsi" w:hAnsiTheme="minorHAnsi" w:cstheme="minorHAnsi"/>
-          <w:color w:val="333333"/>
-          <w:spacing w:val="5"/>
-          <w:sz w:val="16"/>
-          <w:szCs w:val="16"/>
-        </w:rPr>
-        <w:t>ed</w:t>
-      </w:r>
-      <w:r>
-        <w:rPr>
-          <w:rFonts w:asciiTheme="minorHAnsi" w:hAnsiTheme="minorHAnsi" w:cstheme="minorHAnsi"/>
-          <w:color w:val="333333"/>
-          <w:spacing w:val="5"/>
-          <w:sz w:val="16"/>
-          <w:szCs w:val="16"/>
-        </w:rPr>
-        <w:t xml:space="preserve"> out the top 10 with highest standardized residuals, leverages and cook’s distances, which confirm</w:t>
-      </w:r>
-      <w:r>
-        <w:rPr>
-          <w:rFonts w:asciiTheme="minorHAnsi" w:hAnsiTheme="minorHAnsi" w:cstheme="minorHAnsi"/>
-          <w:color w:val="333333"/>
-          <w:spacing w:val="5"/>
-          <w:sz w:val="16"/>
-          <w:szCs w:val="16"/>
-        </w:rPr>
-        <w:t>ed</w:t>
-      </w:r>
-      <w:r>
-        <w:rPr>
-          <w:rFonts w:asciiTheme="minorHAnsi" w:hAnsiTheme="minorHAnsi" w:cstheme="minorHAnsi"/>
-          <w:color w:val="333333"/>
-          <w:spacing w:val="5"/>
-          <w:sz w:val="16"/>
-          <w:szCs w:val="16"/>
-        </w:rPr>
-        <w:t xml:space="preserve"> point 372 is also among the top 10 Cook’s distances</w:t>
-      </w:r>
-      <w:r>
-        <w:rPr>
-          <w:rFonts w:asciiTheme="minorHAnsi" w:hAnsiTheme="minorHAnsi" w:cstheme="minorHAnsi"/>
-          <w:color w:val="333333"/>
-          <w:spacing w:val="5"/>
-          <w:sz w:val="16"/>
-          <w:szCs w:val="16"/>
-        </w:rPr>
-        <w:t>. So we decided to remove them first.</w:t>
-      </w:r>
-      <w:r>
-        <w:rPr>
-          <w:rFonts w:asciiTheme="minorHAnsi" w:hAnsiTheme="minorHAnsi" w:cstheme="minorHAnsi"/>
-          <w:color w:val="333333"/>
-          <w:spacing w:val="5"/>
-          <w:sz w:val="16"/>
-          <w:szCs w:val="16"/>
-        </w:rPr>
-        <w:t xml:space="preserve"> </w:t>
-      </w:r>
-      <w:r>
-        <w:rPr>
-          <w:rFonts w:asciiTheme="minorHAnsi" w:hAnsiTheme="minorHAnsi" w:cstheme="minorHAnsi"/>
-          <w:color w:val="333333"/>
-          <w:spacing w:val="5"/>
-          <w:sz w:val="16"/>
-          <w:szCs w:val="16"/>
-        </w:rPr>
-        <w:t>We also observed point 381 has the largest leverage</w:t>
-      </w:r>
-      <w:r>
-        <w:rPr>
-          <w:rFonts w:asciiTheme="minorHAnsi" w:hAnsiTheme="minorHAnsi" w:cstheme="minorHAnsi"/>
-          <w:color w:val="333333"/>
-          <w:spacing w:val="5"/>
-          <w:sz w:val="16"/>
-          <w:szCs w:val="16"/>
-        </w:rPr>
-        <w:t xml:space="preserve">, however it has very small residual </w:t>
+        <w:t xml:space="preserve"> We also observed point 381 has the largest leverage, however it has very small residual </w:t>
       </w:r>
       <w:r>
         <w:rPr>
@@ -3269,18 +3229,8 @@
           <w:sz w:val="12"/>
           <w:szCs w:val="16"/>
         </w:rPr>
-        <w:t>[1] "Top 10 standardized residuals</w:t>
-      </w:r>
-      <w:proofErr w:type="gramStart"/>
-      <w:r>
-        <w:rPr>
-          <w:rFonts w:ascii="Courier New" w:hAnsi="Courier New" w:cs="Courier New"/>
-          <w:sz w:val="12"/>
-          <w:szCs w:val="16"/>
-        </w:rPr>
-        <w:t>: "</w:t>
-      </w:r>
-      <w:proofErr w:type="gramEnd"/>
+        <w:t>[1] "Top 10 standardized residuals: "</w:t>
+      </w:r>
     </w:p>
     <w:p>
       <w:pPr>
@@ -3314,15 +3264,7 @@
           <w:sz w:val="12"/>
           <w:szCs w:val="16"/>
         </w:rPr>
-        <w:t xml:space="preserve">      370      413      365      371      187 </w:t>
-      </w:r>
-      <w:r>
-        <w:rPr>
-          <w:rFonts w:ascii="Courier New" w:hAnsi="Courier New" w:cs="Courier New"/>
-          <w:sz w:val="12"/>
-          <w:szCs w:val="16"/>
-        </w:rPr>
-        <w:t xml:space="preserve">   366      162 </w:t>
+        <w:t xml:space="preserve">      370      413      365      371      187    366      162 </w:t>
       </w:r>
     </w:p>
     <w:p>
@@ -3377,18 +3319,26 @@
           <w:sz w:val="12"/>
           <w:szCs w:val="16"/>
         </w:rPr>
-        <w:t>[1] "Top 10 leverage</w:t>
-      </w:r>
-      <w:proofErr w:type="gramStart"/>
-      <w:r>
+        <w:t>[1] "Top 10 leverage: "</w:t>
+      </w:r>
+    </w:p>
+    <w:p>
+      <w:pPr>
+        <w:pStyle w:val="NoSpacing"/>
         <w:rPr>
           <w:rFonts w:ascii="Courier New" w:hAnsi="Courier New" w:cs="Courier New"/>
           <w:sz w:val="12"/>
           <w:szCs w:val="16"/>
         </w:rPr>
-        <w:t>: "</w:t>
-      </w:r>
-      <w:proofErr w:type="gramEnd"/>
+      </w:pPr>
+      <w:r>
+        <w:rPr>
+          <w:rFonts w:ascii="Courier New" w:hAnsi="Courier New" w:cs="Courier New"/>
+          <w:sz w:val="12"/>
+          <w:szCs w:val="16"/>
+        </w:rPr>
+        <w:t xml:space="preserve">       381        419        406        411        366        156        491      368        493        365 </w:t>
+      </w:r>
     </w:p>
     <w:p>
       <w:pPr>
@@ -3405,78 +3355,26 @@
           <w:sz w:val="12"/>
           <w:szCs w:val="16"/>
         </w:rPr>
-        <w:t xml:space="preserve">       381        419        406        411        366        156        491 </w:t>
-      </w:r>
-      <w:r>
+        <w:t xml:space="preserve">0.30595949 0.19010096 0.15643251 0.12470699 0.09851493 0.08527666 0.08206742 0.08043019 0.07711251 0.07672256 </w:t>
+      </w:r>
+    </w:p>
+    <w:p>
+      <w:pPr>
+        <w:pStyle w:val="NoSpacing"/>
         <w:rPr>
           <w:rFonts w:ascii="Courier New" w:hAnsi="Courier New" w:cs="Courier New"/>
           <w:sz w:val="12"/>
           <w:szCs w:val="16"/>
         </w:rPr>
-        <w:t xml:space="preserve">     368        493        365 </w:t>
-      </w:r>
-    </w:p>
-    <w:p>
-      <w:pPr>
-        <w:pStyle w:val="NoSpacing"/>
+      </w:pPr>
+      <w:r>
         <w:rPr>
           <w:rFonts w:ascii="Courier New" w:hAnsi="Courier New" w:cs="Courier New"/>
           <w:sz w:val="12"/>
           <w:szCs w:val="16"/>
         </w:rPr>
-      </w:pPr>
-      <w:r>
-        <w:rPr>
-          <w:rFonts w:ascii="Courier New" w:hAnsi="Courier New" w:cs="Courier New"/>
-          <w:sz w:val="12"/>
-          <w:szCs w:val="16"/>
-        </w:rPr>
-        <w:t>0.30595949 0.19010096 0.15643251 0.12470699 0.09851493 0.08527666 0.08206742 0.</w:t>
-      </w:r>
-      <w:r>
-        <w:rPr>
-          <w:rFonts w:ascii="Courier New" w:hAnsi="Courier New" w:cs="Courier New"/>
-          <w:sz w:val="12"/>
-          <w:szCs w:val="16"/>
-        </w:rPr>
-        <w:t xml:space="preserve">08043019 0.07711251 0.07672256 </w:t>
-      </w:r>
-    </w:p>
-    <w:p>
-      <w:pPr>
-        <w:pStyle w:val="NoSpacing"/>
-        <w:rPr>
-          <w:rFonts w:ascii="Courier New" w:hAnsi="Courier New" w:cs="Courier New"/>
-          <w:sz w:val="12"/>
-          <w:szCs w:val="16"/>
-        </w:rPr>
-      </w:pPr>
-      <w:r>
-        <w:rPr>
-          <w:rFonts w:ascii="Courier New" w:hAnsi="Courier New" w:cs="Courier New"/>
-          <w:sz w:val="12"/>
-          <w:szCs w:val="16"/>
-        </w:rPr>
-        <w:t xml:space="preserve"> </w:t>
-      </w:r>
-      <w:r>
-        <w:rPr>
-          <w:rFonts w:ascii="Courier New" w:hAnsi="Courier New" w:cs="Courier New"/>
-          <w:sz w:val="12"/>
-          <w:szCs w:val="16"/>
-        </w:rPr>
-        <w:t>[1] "Top 10 Cook's Distance</w:t>
-      </w:r>
-      <w:proofErr w:type="gramStart"/>
-      <w:r>
-        <w:rPr>
-          <w:rFonts w:ascii="Courier New" w:hAnsi="Courier New" w:cs="Courier New"/>
-          <w:sz w:val="12"/>
-          <w:szCs w:val="16"/>
-        </w:rPr>
-        <w:t>: "</w:t>
-      </w:r>
-      <w:proofErr w:type="gramEnd"/>
+        <w:t xml:space="preserve"> [1] "Top 10 Cook's Distance: "</w:t>
+      </w:r>
     </w:p>
     <w:p>
       <w:pPr>
@@ -3510,23 +3408,7 @@
           <w:sz w:val="12"/>
           <w:szCs w:val="16"/>
         </w:rPr>
-        <w:t xml:space="preserve">        365        366  </w:t>
-      </w:r>
-      <w:r>
-        <w:rPr>
-          <w:rFonts w:ascii="Courier New" w:hAnsi="Courier New" w:cs="Courier New"/>
-          <w:sz w:val="12"/>
-          <w:szCs w:val="16"/>
-        </w:rPr>
-        <w:t xml:space="preserve">      370        413        368    </w:t>
-      </w:r>
-      <w:r>
-        <w:rPr>
-          <w:rFonts w:ascii="Courier New" w:hAnsi="Courier New" w:cs="Courier New"/>
-          <w:sz w:val="12"/>
-          <w:szCs w:val="16"/>
-        </w:rPr>
-        <w:t xml:space="preserve">  371        215        </w:t>
+        <w:t xml:space="preserve">        365        366        370        413        368      371        215        </w:t>
       </w:r>
       <w:r>
         <w:rPr>
@@ -3562,23 +3444,7 @@
           <w:sz w:val="12"/>
           <w:szCs w:val="16"/>
         </w:rPr>
-        <w:t>0.06942966 0.06718425 0.</w:t>
-      </w:r>
-      <w:r>
-        <w:rPr>
-          <w:rFonts w:ascii="Courier New" w:hAnsi="Courier New" w:cs="Courier New"/>
-          <w:sz w:val="12"/>
-          <w:szCs w:val="16"/>
-        </w:rPr>
-        <w:t xml:space="preserve">05526255 0.05004117 0.04541181 </w:t>
-      </w:r>
-      <w:r>
-        <w:rPr>
-          <w:rFonts w:ascii="Courier New" w:hAnsi="Courier New" w:cs="Courier New"/>
-          <w:sz w:val="12"/>
-          <w:szCs w:val="16"/>
-        </w:rPr>
-        <w:t>0.04419639 0.04292457 0.04255531</w:t>
+        <w:t>0.06942966 0.06718425 0.05526255 0.05004117 0.04541181 0.04419639 0.04292457 0.04255531</w:t>
       </w:r>
     </w:p>
     <w:p>
@@ -3781,31 +3647,7 @@
           <w:sz w:val="16"/>
           <w:szCs w:val="16"/>
         </w:rPr>
-        <w:t xml:space="preserve"> shown in the new plots which have &gt; 4 </w:t>
-      </w:r>
-      <w:proofErr w:type="spellStart"/>
-      <w:proofErr w:type="gramStart"/>
-      <w:r>
-        <w:rPr>
-          <w:rFonts w:asciiTheme="minorHAnsi" w:hAnsiTheme="minorHAnsi" w:cstheme="minorHAnsi"/>
-          <w:color w:val="333333"/>
-          <w:spacing w:val="5"/>
-          <w:sz w:val="16"/>
-          <w:szCs w:val="16"/>
-        </w:rPr>
-        <w:t>std</w:t>
-      </w:r>
-      <w:proofErr w:type="spellEnd"/>
-      <w:proofErr w:type="gramEnd"/>
-      <w:r>
-        <w:rPr>
-          <w:rFonts w:asciiTheme="minorHAnsi" w:hAnsiTheme="minorHAnsi" w:cstheme="minorHAnsi"/>
-          <w:color w:val="333333"/>
-          <w:spacing w:val="5"/>
-          <w:sz w:val="16"/>
-          <w:szCs w:val="16"/>
-        </w:rPr>
-        <w:t xml:space="preserve"> deviation standardized residual</w:t>
+        <w:t xml:space="preserve"> shown in the new plots which have &gt; 4 std deviation standardized residual</w:t>
       </w:r>
       <w:r>
         <w:rPr>
@@ -3990,17 +3832,8 @@
                                 <w:rFonts w:ascii="Courier New" w:hAnsi="Courier New" w:cs="Courier New"/>
                                 <w:sz w:val="12"/>
                               </w:rPr>
-                              <w:t>[1] "Top 10 standardized residuals</w:t>
+                              <w:t>[1] "Top 10 standardized residuals: "</w:t>
                             </w:r>
-                            <w:proofErr w:type="gramStart"/>
-                            <w:r>
-                              <w:rPr>
-                                <w:rFonts w:ascii="Courier New" w:hAnsi="Courier New" w:cs="Courier New"/>
-                                <w:sz w:val="12"/>
-                              </w:rPr>
-                              <w:t>: "</w:t>
-                            </w:r>
-                            <w:proofErr w:type="gramEnd"/>
                           </w:p>
                           <w:p>
                             <w:pPr>
@@ -4029,14 +3862,7 @@
                                 <w:rFonts w:ascii="Courier New" w:hAnsi="Courier New" w:cs="Courier New"/>
                                 <w:sz w:val="12"/>
                               </w:rPr>
-                              <w:t xml:space="preserve">      413     </w:t>
-                            </w:r>
-                            <w:r>
-                              <w:rPr>
-                                <w:rFonts w:ascii="Courier New" w:hAnsi="Courier New" w:cs="Courier New"/>
-                                <w:sz w:val="12"/>
-                              </w:rPr>
-                              <w:t xml:space="preserve"> 368      365      162      187      375      167 </w:t>
+                              <w:t xml:space="preserve">      413      368      365      162      187      375      167 </w:t>
                             </w:r>
                           </w:p>
                           <w:p>
@@ -4075,17 +3901,8 @@
                                 <w:rFonts w:ascii="Courier New" w:hAnsi="Courier New" w:cs="Courier New"/>
                                 <w:sz w:val="12"/>
                               </w:rPr>
-                              <w:t>[1] "Top 10 leverage</w:t>
+                              <w:t>[1] "Top 10 leverage: "</w:t>
                             </w:r>
-                            <w:proofErr w:type="gramStart"/>
-                            <w:r>
-                              <w:rPr>
-                                <w:rFonts w:ascii="Courier New" w:hAnsi="Courier New" w:cs="Courier New"/>
-                                <w:sz w:val="12"/>
-                              </w:rPr>
-                              <w:t>: "</w:t>
-                            </w:r>
-                            <w:proofErr w:type="gramEnd"/>
                           </w:p>
                           <w:p>
                             <w:pPr>
@@ -4194,17 +4011,8 @@
                                 <w:rFonts w:ascii="Courier New" w:hAnsi="Courier New" w:cs="Courier New"/>
                                 <w:sz w:val="12"/>
                               </w:rPr>
-                              <w:t>[1] "Top 10 Cook's Distance</w:t>
+                              <w:t>[1] "Top 10 Cook's Distance: "</w:t>
                             </w:r>
-                            <w:proofErr w:type="gramStart"/>
-                            <w:r>
-                              <w:rPr>
-                                <w:rFonts w:ascii="Courier New" w:hAnsi="Courier New" w:cs="Courier New"/>
-                                <w:sz w:val="12"/>
-                              </w:rPr>
-                              <w:t>: "</w:t>
-                            </w:r>
-                            <w:proofErr w:type="gramEnd"/>
                           </w:p>
                           <w:p>
                             <w:pPr>
@@ -4348,17 +4156,8 @@
                           <w:rFonts w:ascii="Courier New" w:hAnsi="Courier New" w:cs="Courier New"/>
                           <w:sz w:val="12"/>
                         </w:rPr>
-                        <w:t>[1] "Top 10 standardized residuals</w:t>
+                        <w:t>[1] "Top 10 standardized residuals: "</w:t>
                       </w:r>
-                      <w:proofErr w:type="gramStart"/>
-                      <w:r>
-                        <w:rPr>
-                          <w:rFonts w:ascii="Courier New" w:hAnsi="Courier New" w:cs="Courier New"/>
-                          <w:sz w:val="12"/>
-                        </w:rPr>
-                        <w:t>: "</w:t>
-                      </w:r>
-                      <w:proofErr w:type="gramEnd"/>
                     </w:p>
                     <w:p>
                       <w:pPr>
@@ -4387,14 +4186,7 @@
                           <w:rFonts w:ascii="Courier New" w:hAnsi="Courier New" w:cs="Courier New"/>
                           <w:sz w:val="12"/>
                         </w:rPr>
-                        <w:t xml:space="preserve">      413     </w:t>
-                      </w:r>
-                      <w:r>
-                        <w:rPr>
-                          <w:rFonts w:ascii="Courier New" w:hAnsi="Courier New" w:cs="Courier New"/>
-                          <w:sz w:val="12"/>
-                        </w:rPr>
-                        <w:t xml:space="preserve"> 368      365      162      187      375      167 </w:t>
+                        <w:t xml:space="preserve">      413      368      365      162      187      375      167 </w:t>
                       </w:r>
                     </w:p>
                     <w:p>
@@ -4433,17 +4225,8 @@
                           <w:rFonts w:ascii="Courier New" w:hAnsi="Courier New" w:cs="Courier New"/>
                           <w:sz w:val="12"/>
                         </w:rPr>
-                        <w:t>[1] "Top 10 leverage</w:t>
+                        <w:t>[1] "Top 10 leverage: "</w:t>
                       </w:r>
-                      <w:proofErr w:type="gramStart"/>
-                      <w:r>
-                        <w:rPr>
-                          <w:rFonts w:ascii="Courier New" w:hAnsi="Courier New" w:cs="Courier New"/>
-                          <w:sz w:val="12"/>
-                        </w:rPr>
-                        <w:t>: "</w:t>
-                      </w:r>
-                      <w:proofErr w:type="gramEnd"/>
                     </w:p>
                     <w:p>
                       <w:pPr>
@@ -4552,17 +4335,8 @@
                           <w:rFonts w:ascii="Courier New" w:hAnsi="Courier New" w:cs="Courier New"/>
                           <w:sz w:val="12"/>
                         </w:rPr>
-                        <w:t>[1] "Top 10 Cook's Distance</w:t>
+                        <w:t>[1] "Top 10 Cook's Distance: "</w:t>
                       </w:r>
-                      <w:proofErr w:type="gramStart"/>
-                      <w:r>
-                        <w:rPr>
-                          <w:rFonts w:ascii="Courier New" w:hAnsi="Courier New" w:cs="Courier New"/>
-                          <w:sz w:val="12"/>
-                        </w:rPr>
-                        <w:t>: "</w:t>
-                      </w:r>
-                      <w:proofErr w:type="gramEnd"/>
                     </w:p>
                     <w:p>
                       <w:pPr>
@@ -4775,7 +4549,7 @@
           <w:sz w:val="16"/>
           <w:szCs w:val="16"/>
         </w:rPr>
-        <w:t xml:space="preserve"> </w:t>
+        <w:t xml:space="preserve"> which means it was predicted more </w:t>
       </w:r>
       <w:r>
         <w:rPr>
@@ -4785,7 +4559,7 @@
           <w:sz w:val="16"/>
           <w:szCs w:val="16"/>
         </w:rPr>
-        <w:t xml:space="preserve">which means it was predicted more </w:t>
+        <w:t>from</w:t>
       </w:r>
       <w:r>
         <w:rPr>
@@ -4795,7 +4569,7 @@
           <w:sz w:val="16"/>
           <w:szCs w:val="16"/>
         </w:rPr>
-        <w:t>from</w:t>
+        <w:t xml:space="preserve"> itself rather than other samples. Now </w:t>
       </w:r>
       <w:r>
         <w:rPr>
@@ -4805,7 +4579,7 @@
           <w:sz w:val="16"/>
           <w:szCs w:val="16"/>
         </w:rPr>
-        <w:t xml:space="preserve"> itself rather than other samples</w:t>
+        <w:t>after</w:t>
       </w:r>
       <w:r>
         <w:rPr>
@@ -4815,57 +4589,7 @@
           <w:sz w:val="16"/>
           <w:szCs w:val="16"/>
         </w:rPr>
-        <w:t>.</w:t>
-      </w:r>
-      <w:r>
-        <w:rPr>
-          <w:rFonts w:asciiTheme="minorHAnsi" w:hAnsiTheme="minorHAnsi" w:cstheme="minorHAnsi"/>
-          <w:color w:val="333333"/>
-          <w:spacing w:val="5"/>
-          <w:sz w:val="16"/>
-          <w:szCs w:val="16"/>
-        </w:rPr>
-        <w:t xml:space="preserve"> </w:t>
-      </w:r>
-      <w:r>
-        <w:rPr>
-          <w:rFonts w:asciiTheme="minorHAnsi" w:hAnsiTheme="minorHAnsi" w:cstheme="minorHAnsi"/>
-          <w:color w:val="333333"/>
-          <w:spacing w:val="5"/>
-          <w:sz w:val="16"/>
-          <w:szCs w:val="16"/>
-        </w:rPr>
-        <w:t xml:space="preserve">Now </w:t>
-      </w:r>
-      <w:r>
-        <w:rPr>
-          <w:rFonts w:asciiTheme="minorHAnsi" w:hAnsiTheme="minorHAnsi" w:cstheme="minorHAnsi"/>
-          <w:color w:val="333333"/>
-          <w:spacing w:val="5"/>
-          <w:sz w:val="16"/>
-          <w:szCs w:val="16"/>
-        </w:rPr>
-        <w:t>after</w:t>
-      </w:r>
-      <w:r>
-        <w:rPr>
-          <w:rFonts w:asciiTheme="minorHAnsi" w:hAnsiTheme="minorHAnsi" w:cstheme="minorHAnsi"/>
-          <w:color w:val="333333"/>
-          <w:spacing w:val="5"/>
-          <w:sz w:val="16"/>
-          <w:szCs w:val="16"/>
-        </w:rPr>
-        <w:t xml:space="preserve"> above step, it starts showing up in top 10 high Cook’s distances, so we decided to remove it.</w:t>
-      </w:r>
-      <w:r>
-        <w:rPr>
-          <w:rFonts w:asciiTheme="minorHAnsi" w:hAnsiTheme="minorHAnsi" w:cstheme="minorHAnsi"/>
-          <w:color w:val="333333"/>
-          <w:spacing w:val="5"/>
-          <w:sz w:val="16"/>
-          <w:szCs w:val="16"/>
-        </w:rPr>
-        <w:t xml:space="preserve"> As the same procedure was repeated, </w:t>
+        <w:t xml:space="preserve"> above step, it starts showing up in top 10 high Cook’s distances, so we decided to remove it. As the same procedure was repeated, </w:t>
       </w:r>
       <w:r>
         <w:rPr>
@@ -5162,17 +4886,8 @@
                                 <w:rFonts w:ascii="Courier New" w:hAnsi="Courier New" w:cs="Courier New"/>
                                 <w:sz w:val="12"/>
                               </w:rPr>
-                              <w:t>[1] "Top 10 standardized residuals</w:t>
+                              <w:t>[1] "Top 10 standardized residuals: "</w:t>
                             </w:r>
-                            <w:proofErr w:type="gramStart"/>
-                            <w:r>
-                              <w:rPr>
-                                <w:rFonts w:ascii="Courier New" w:hAnsi="Courier New" w:cs="Courier New"/>
-                                <w:sz w:val="12"/>
-                              </w:rPr>
-                              <w:t>: "</w:t>
-                            </w:r>
-                            <w:proofErr w:type="gramEnd"/>
                           </w:p>
                           <w:p>
                             <w:pPr>
@@ -5237,17 +4952,8 @@
                                 <w:rFonts w:ascii="Courier New" w:hAnsi="Courier New" w:cs="Courier New"/>
                                 <w:sz w:val="12"/>
                               </w:rPr>
-                              <w:t>[1] "Top 10 leverage</w:t>
+                              <w:t>[1] "Top 10 leverage: "</w:t>
                             </w:r>
-                            <w:proofErr w:type="gramStart"/>
-                            <w:r>
-                              <w:rPr>
-                                <w:rFonts w:ascii="Courier New" w:hAnsi="Courier New" w:cs="Courier New"/>
-                                <w:sz w:val="12"/>
-                              </w:rPr>
-                              <w:t>: "</w:t>
-                            </w:r>
-                            <w:proofErr w:type="gramEnd"/>
                           </w:p>
                           <w:p>
                             <w:pPr>
@@ -5319,17 +5025,8 @@
                                 <w:rFonts w:ascii="Courier New" w:hAnsi="Courier New" w:cs="Courier New"/>
                                 <w:sz w:val="12"/>
                               </w:rPr>
-                              <w:t>[1] "Top 10 Cook's Distance</w:t>
+                              <w:t>[1] "Top 10 Cook's Distance: "</w:t>
                             </w:r>
-                            <w:proofErr w:type="gramStart"/>
-                            <w:r>
-                              <w:rPr>
-                                <w:rFonts w:ascii="Courier New" w:hAnsi="Courier New" w:cs="Courier New"/>
-                                <w:sz w:val="12"/>
-                              </w:rPr>
-                              <w:t>: "</w:t>
-                            </w:r>
-                            <w:proofErr w:type="gramEnd"/>
                           </w:p>
                           <w:p>
                             <w:pPr>
@@ -5445,17 +5142,8 @@
                           <w:rFonts w:ascii="Courier New" w:hAnsi="Courier New" w:cs="Courier New"/>
                           <w:sz w:val="12"/>
                         </w:rPr>
-                        <w:t>[1] "Top 10 standardized residuals</w:t>
+                        <w:t>[1] "Top 10 standardized residuals: "</w:t>
                       </w:r>
-                      <w:proofErr w:type="gramStart"/>
-                      <w:r>
-                        <w:rPr>
-                          <w:rFonts w:ascii="Courier New" w:hAnsi="Courier New" w:cs="Courier New"/>
-                          <w:sz w:val="12"/>
-                        </w:rPr>
-                        <w:t>: "</w:t>
-                      </w:r>
-                      <w:proofErr w:type="gramEnd"/>
                     </w:p>
                     <w:p>
                       <w:pPr>
@@ -5520,17 +5208,8 @@
                           <w:rFonts w:ascii="Courier New" w:hAnsi="Courier New" w:cs="Courier New"/>
                           <w:sz w:val="12"/>
                         </w:rPr>
-                        <w:t>[1] "Top 10 leverage</w:t>
+                        <w:t>[1] "Top 10 leverage: "</w:t>
                       </w:r>
-                      <w:proofErr w:type="gramStart"/>
-                      <w:r>
-                        <w:rPr>
-                          <w:rFonts w:ascii="Courier New" w:hAnsi="Courier New" w:cs="Courier New"/>
-                          <w:sz w:val="12"/>
-                        </w:rPr>
-                        <w:t>: "</w:t>
-                      </w:r>
-                      <w:proofErr w:type="gramEnd"/>
                     </w:p>
                     <w:p>
                       <w:pPr>
@@ -5602,17 +5281,8 @@
                           <w:rFonts w:ascii="Courier New" w:hAnsi="Courier New" w:cs="Courier New"/>
                           <w:sz w:val="12"/>
                         </w:rPr>
-                        <w:t>[1] "Top 10 Cook's Distance</w:t>
+                        <w:t>[1] "Top 10 Cook's Distance: "</w:t>
                       </w:r>
-                      <w:proofErr w:type="gramStart"/>
-                      <w:r>
-                        <w:rPr>
-                          <w:rFonts w:ascii="Courier New" w:hAnsi="Courier New" w:cs="Courier New"/>
-                          <w:sz w:val="12"/>
-                        </w:rPr>
-                        <w:t>: "</w:t>
-                      </w:r>
-                      <w:proofErr w:type="gramEnd"/>
                     </w:p>
                     <w:p>
                       <w:pPr>
@@ -5938,7 +5608,7 @@
           <w:spacing w:val="5"/>
           <w:sz w:val="18"/>
         </w:rPr>
-        <w:t xml:space="preserve">outliers </w:t>
+        <w:t xml:space="preserve">outliers means around </w:t>
       </w:r>
       <w:r>
         <w:rPr>
@@ -5947,7 +5617,7 @@
           <w:spacing w:val="5"/>
           <w:sz w:val="18"/>
         </w:rPr>
-        <w:t xml:space="preserve">means </w:t>
+        <w:t>2% of the data</w:t>
       </w:r>
       <w:r>
         <w:rPr>
@@ -5956,43 +5626,7 @@
           <w:spacing w:val="5"/>
           <w:sz w:val="18"/>
         </w:rPr>
-        <w:t xml:space="preserve">around </w:t>
-      </w:r>
-      <w:r>
-        <w:rPr>
-          <w:rFonts w:ascii="Segoe UI" w:hAnsi="Segoe UI" w:cs="Segoe UI"/>
-          <w:color w:val="333333"/>
-          <w:spacing w:val="5"/>
-          <w:sz w:val="18"/>
-        </w:rPr>
-        <w:t>2% of the data</w:t>
-      </w:r>
-      <w:r>
-        <w:rPr>
-          <w:rFonts w:ascii="Segoe UI" w:hAnsi="Segoe UI" w:cs="Segoe UI"/>
-          <w:color w:val="333333"/>
-          <w:spacing w:val="5"/>
-          <w:sz w:val="18"/>
-        </w:rPr>
-        <w:t>. As said, w</w:t>
-      </w:r>
-      <w:r>
-        <w:rPr>
-          <w:rFonts w:ascii="Segoe UI" w:hAnsi="Segoe UI" w:cs="Segoe UI"/>
-          <w:color w:val="333333"/>
-          <w:spacing w:val="5"/>
-          <w:sz w:val="18"/>
-        </w:rPr>
-        <w:t>e stopped since none of the points have large standardized residuals, high Cook’s distances or high leverage</w:t>
-      </w:r>
-      <w:r>
-        <w:rPr>
-          <w:rFonts w:ascii="Segoe UI" w:hAnsi="Segoe UI" w:cs="Segoe UI"/>
-          <w:color w:val="333333"/>
-          <w:spacing w:val="5"/>
-          <w:sz w:val="18"/>
-        </w:rPr>
-        <w:t>, it will be prudent to stop at 2% data removed as outlier and not go beyond that.</w:t>
+        <w:t>. As said, we stopped since none of the points have large standardized residuals, high Cook’s distances or high leverage, it will be prudent to stop at 2% data removed as outlier and not go beyond that.</w:t>
       </w:r>
     </w:p>
     <w:p>
@@ -6583,6 +6217,7 @@
         </w:rPr>
         <w:t>&lt;-</w:t>
       </w:r>
+      <w:proofErr w:type="spellStart"/>
       <w:r>
         <w:rPr>
           <w:rFonts w:ascii="Courier New" w:eastAsia="Times New Roman" w:hAnsi="Courier New" w:cs="Courier New"/>
@@ -6593,6 +6228,7 @@
         </w:rPr>
         <w:t>lm</w:t>
       </w:r>
+      <w:proofErr w:type="spellEnd"/>
       <w:r>
         <w:rPr>
           <w:rFonts w:ascii="Courier New" w:eastAsia="Times New Roman" w:hAnsi="Courier New" w:cs="Courier New"/>
@@ -6687,7 +6323,6 @@
         </w:rPr>
         <w:t>data = removed</w:t>
       </w:r>
-      <w:proofErr w:type="gramStart"/>
       <w:r>
         <w:rPr>
           <w:rFonts w:ascii="Courier New" w:eastAsia="Times New Roman" w:hAnsi="Courier New" w:cs="Courier New"/>
@@ -6698,7 +6333,6 @@
         </w:rPr>
         <w:t>)</w:t>
       </w:r>
-      <w:proofErr w:type="gramEnd"/>
       <w:r>
         <w:rPr>
           <w:rFonts w:ascii="Courier New" w:eastAsia="Times New Roman" w:hAnsi="Courier New" w:cs="Courier New"/>
@@ -6885,832 +6519,800 @@
           <w:lang w:val="en-AU" w:eastAsia="zh-CN"/>
         </w:rPr>
         <w:br/>
-        <w:t xml:space="preserve"># </w:t>
+        <w:t># we skipped some test cycles here and jump to final removal.</w:t>
+      </w:r>
+      <w:r>
+        <w:rPr>
+          <w:rFonts w:ascii="Courier New" w:eastAsia="Times New Roman" w:hAnsi="Courier New" w:cs="Courier New"/>
+          <w:color w:val="969896"/>
+          <w:sz w:val="14"/>
+          <w:szCs w:val="14"/>
+          <w:lang w:val="en-AU" w:eastAsia="zh-CN"/>
+        </w:rPr>
+        <w:br/>
+        <w:t># we remove total 365, 366, 368, 369, 370, 371, 372, 373, 375, 381, 413</w:t>
+      </w:r>
+      <w:r>
+        <w:rPr>
+          <w:rFonts w:ascii="Courier New" w:eastAsia="Times New Roman" w:hAnsi="Courier New" w:cs="Courier New"/>
+          <w:color w:val="969896"/>
+          <w:sz w:val="14"/>
+          <w:szCs w:val="14"/>
+          <w:lang w:val="en-AU" w:eastAsia="zh-CN"/>
+        </w:rPr>
+        <w:br/>
+      </w:r>
+      <w:r>
+        <w:rPr>
+          <w:rFonts w:ascii="Courier New" w:eastAsia="Times New Roman" w:hAnsi="Courier New" w:cs="Courier New"/>
+          <w:color w:val="333333"/>
+          <w:sz w:val="14"/>
+          <w:szCs w:val="14"/>
+          <w:lang w:val="en-AU" w:eastAsia="zh-CN"/>
+        </w:rPr>
+        <w:t xml:space="preserve">removed </w:t>
+      </w:r>
+      <w:r>
+        <w:rPr>
+          <w:rFonts w:ascii="Courier New" w:eastAsia="Times New Roman" w:hAnsi="Courier New" w:cs="Courier New"/>
+          <w:color w:val="A71D5D"/>
+          <w:sz w:val="14"/>
+          <w:szCs w:val="14"/>
+          <w:lang w:val="en-AU" w:eastAsia="zh-CN"/>
+        </w:rPr>
+        <w:t xml:space="preserve">&lt;- </w:t>
+      </w:r>
+      <w:proofErr w:type="spellStart"/>
+      <w:r>
+        <w:rPr>
+          <w:rFonts w:ascii="Courier New" w:eastAsia="Times New Roman" w:hAnsi="Courier New" w:cs="Courier New"/>
+          <w:color w:val="333333"/>
+          <w:sz w:val="14"/>
+          <w:szCs w:val="14"/>
+          <w:lang w:val="en-AU" w:eastAsia="zh-CN"/>
+        </w:rPr>
+        <w:t>inputdata</w:t>
+      </w:r>
+      <w:proofErr w:type="spellEnd"/>
+      <w:r>
+        <w:rPr>
+          <w:rFonts w:ascii="Courier New" w:eastAsia="Times New Roman" w:hAnsi="Courier New" w:cs="Courier New"/>
+          <w:color w:val="63A35C"/>
+          <w:sz w:val="14"/>
+          <w:szCs w:val="14"/>
+          <w:lang w:val="en-AU" w:eastAsia="zh-CN"/>
+        </w:rPr>
+        <w:t>[</w:t>
+      </w:r>
+      <w:r>
+        <w:rPr>
+          <w:rFonts w:ascii="Courier New" w:eastAsia="Times New Roman" w:hAnsi="Courier New" w:cs="Courier New"/>
+          <w:color w:val="A71D5D"/>
+          <w:sz w:val="14"/>
+          <w:szCs w:val="14"/>
+          <w:lang w:val="en-AU" w:eastAsia="zh-CN"/>
+        </w:rPr>
+        <w:t>-</w:t>
+      </w:r>
+      <w:r>
+        <w:rPr>
+          <w:rFonts w:ascii="Courier New" w:eastAsia="Times New Roman" w:hAnsi="Courier New" w:cs="Courier New"/>
+          <w:color w:val="333333"/>
+          <w:sz w:val="14"/>
+          <w:szCs w:val="14"/>
+          <w:lang w:val="en-AU" w:eastAsia="zh-CN"/>
+        </w:rPr>
+        <w:t>c</w:t>
+      </w:r>
+      <w:r>
+        <w:rPr>
+          <w:rFonts w:ascii="Courier New" w:eastAsia="Times New Roman" w:hAnsi="Courier New" w:cs="Courier New"/>
+          <w:color w:val="63A35C"/>
+          <w:sz w:val="14"/>
+          <w:szCs w:val="14"/>
+          <w:lang w:val="en-AU" w:eastAsia="zh-CN"/>
+        </w:rPr>
+        <w:t>(</w:t>
+      </w:r>
+      <w:r>
+        <w:rPr>
+          <w:rFonts w:ascii="Courier New" w:eastAsia="Times New Roman" w:hAnsi="Courier New" w:cs="Courier New"/>
+          <w:color w:val="0086B3"/>
+          <w:sz w:val="14"/>
+          <w:szCs w:val="14"/>
+          <w:lang w:val="en-AU" w:eastAsia="zh-CN"/>
+        </w:rPr>
+        <w:t>365</w:t>
+      </w:r>
+      <w:r>
+        <w:rPr>
+          <w:rFonts w:ascii="Courier New" w:eastAsia="Times New Roman" w:hAnsi="Courier New" w:cs="Courier New"/>
+          <w:color w:val="63A35C"/>
+          <w:sz w:val="14"/>
+          <w:szCs w:val="14"/>
+          <w:lang w:val="en-AU" w:eastAsia="zh-CN"/>
+        </w:rPr>
+        <w:t xml:space="preserve">, </w:t>
+      </w:r>
+      <w:r>
+        <w:rPr>
+          <w:rFonts w:ascii="Courier New" w:eastAsia="Times New Roman" w:hAnsi="Courier New" w:cs="Courier New"/>
+          <w:color w:val="0086B3"/>
+          <w:sz w:val="14"/>
+          <w:szCs w:val="14"/>
+          <w:lang w:val="en-AU" w:eastAsia="zh-CN"/>
+        </w:rPr>
+        <w:t>366</w:t>
+      </w:r>
+      <w:r>
+        <w:rPr>
+          <w:rFonts w:ascii="Courier New" w:eastAsia="Times New Roman" w:hAnsi="Courier New" w:cs="Courier New"/>
+          <w:color w:val="63A35C"/>
+          <w:sz w:val="14"/>
+          <w:szCs w:val="14"/>
+          <w:lang w:val="en-AU" w:eastAsia="zh-CN"/>
+        </w:rPr>
+        <w:t xml:space="preserve">, </w:t>
+      </w:r>
+      <w:r>
+        <w:rPr>
+          <w:rFonts w:ascii="Courier New" w:eastAsia="Times New Roman" w:hAnsi="Courier New" w:cs="Courier New"/>
+          <w:color w:val="0086B3"/>
+          <w:sz w:val="14"/>
+          <w:szCs w:val="14"/>
+          <w:lang w:val="en-AU" w:eastAsia="zh-CN"/>
+        </w:rPr>
+        <w:t>368</w:t>
+      </w:r>
+      <w:r>
+        <w:rPr>
+          <w:rFonts w:ascii="Courier New" w:eastAsia="Times New Roman" w:hAnsi="Courier New" w:cs="Courier New"/>
+          <w:color w:val="63A35C"/>
+          <w:sz w:val="14"/>
+          <w:szCs w:val="14"/>
+          <w:lang w:val="en-AU" w:eastAsia="zh-CN"/>
+        </w:rPr>
+        <w:t xml:space="preserve">, </w:t>
+      </w:r>
+      <w:r>
+        <w:rPr>
+          <w:rFonts w:ascii="Courier New" w:eastAsia="Times New Roman" w:hAnsi="Courier New" w:cs="Courier New"/>
+          <w:color w:val="0086B3"/>
+          <w:sz w:val="14"/>
+          <w:szCs w:val="14"/>
+          <w:lang w:val="en-AU" w:eastAsia="zh-CN"/>
+        </w:rPr>
+        <w:t>369</w:t>
+      </w:r>
+      <w:r>
+        <w:rPr>
+          <w:rFonts w:ascii="Courier New" w:eastAsia="Times New Roman" w:hAnsi="Courier New" w:cs="Courier New"/>
+          <w:color w:val="63A35C"/>
+          <w:sz w:val="14"/>
+          <w:szCs w:val="14"/>
+          <w:lang w:val="en-AU" w:eastAsia="zh-CN"/>
+        </w:rPr>
+        <w:t xml:space="preserve">, </w:t>
+      </w:r>
+      <w:r>
+        <w:rPr>
+          <w:rFonts w:ascii="Courier New" w:eastAsia="Times New Roman" w:hAnsi="Courier New" w:cs="Courier New"/>
+          <w:color w:val="0086B3"/>
+          <w:sz w:val="14"/>
+          <w:szCs w:val="14"/>
+          <w:lang w:val="en-AU" w:eastAsia="zh-CN"/>
+        </w:rPr>
+        <w:t>370</w:t>
+      </w:r>
+      <w:r>
+        <w:rPr>
+          <w:rFonts w:ascii="Courier New" w:eastAsia="Times New Roman" w:hAnsi="Courier New" w:cs="Courier New"/>
+          <w:color w:val="63A35C"/>
+          <w:sz w:val="14"/>
+          <w:szCs w:val="14"/>
+          <w:lang w:val="en-AU" w:eastAsia="zh-CN"/>
+        </w:rPr>
+        <w:t xml:space="preserve">, </w:t>
+      </w:r>
+      <w:r>
+        <w:rPr>
+          <w:rFonts w:ascii="Courier New" w:eastAsia="Times New Roman" w:hAnsi="Courier New" w:cs="Courier New"/>
+          <w:color w:val="0086B3"/>
+          <w:sz w:val="14"/>
+          <w:szCs w:val="14"/>
+          <w:lang w:val="en-AU" w:eastAsia="zh-CN"/>
+        </w:rPr>
+        <w:t>371</w:t>
+      </w:r>
+      <w:r>
+        <w:rPr>
+          <w:rFonts w:ascii="Courier New" w:eastAsia="Times New Roman" w:hAnsi="Courier New" w:cs="Courier New"/>
+          <w:color w:val="63A35C"/>
+          <w:sz w:val="14"/>
+          <w:szCs w:val="14"/>
+          <w:lang w:val="en-AU" w:eastAsia="zh-CN"/>
+        </w:rPr>
+        <w:t xml:space="preserve">, </w:t>
+      </w:r>
+      <w:r>
+        <w:rPr>
+          <w:rFonts w:ascii="Courier New" w:eastAsia="Times New Roman" w:hAnsi="Courier New" w:cs="Courier New"/>
+          <w:color w:val="0086B3"/>
+          <w:sz w:val="14"/>
+          <w:szCs w:val="14"/>
+          <w:lang w:val="en-AU" w:eastAsia="zh-CN"/>
+        </w:rPr>
+        <w:t>372</w:t>
+      </w:r>
+      <w:r>
+        <w:rPr>
+          <w:rFonts w:ascii="Courier New" w:eastAsia="Times New Roman" w:hAnsi="Courier New" w:cs="Courier New"/>
+          <w:color w:val="63A35C"/>
+          <w:sz w:val="14"/>
+          <w:szCs w:val="14"/>
+          <w:lang w:val="en-AU" w:eastAsia="zh-CN"/>
+        </w:rPr>
+        <w:t xml:space="preserve">, </w:t>
+      </w:r>
+      <w:r>
+        <w:rPr>
+          <w:rFonts w:ascii="Courier New" w:eastAsia="Times New Roman" w:hAnsi="Courier New" w:cs="Courier New"/>
+          <w:color w:val="0086B3"/>
+          <w:sz w:val="14"/>
+          <w:szCs w:val="14"/>
+          <w:lang w:val="en-AU" w:eastAsia="zh-CN"/>
+        </w:rPr>
+        <w:t>373</w:t>
+      </w:r>
+      <w:r>
+        <w:rPr>
+          <w:rFonts w:ascii="Courier New" w:eastAsia="Times New Roman" w:hAnsi="Courier New" w:cs="Courier New"/>
+          <w:color w:val="63A35C"/>
+          <w:sz w:val="14"/>
+          <w:szCs w:val="14"/>
+          <w:lang w:val="en-AU" w:eastAsia="zh-CN"/>
+        </w:rPr>
+        <w:t xml:space="preserve">, </w:t>
+      </w:r>
+      <w:r>
+        <w:rPr>
+          <w:rFonts w:ascii="Courier New" w:eastAsia="Times New Roman" w:hAnsi="Courier New" w:cs="Courier New"/>
+          <w:color w:val="0086B3"/>
+          <w:sz w:val="14"/>
+          <w:szCs w:val="14"/>
+          <w:lang w:val="en-AU" w:eastAsia="zh-CN"/>
+        </w:rPr>
+        <w:t>375</w:t>
+      </w:r>
+      <w:r>
+        <w:rPr>
+          <w:rFonts w:ascii="Courier New" w:eastAsia="Times New Roman" w:hAnsi="Courier New" w:cs="Courier New"/>
+          <w:color w:val="63A35C"/>
+          <w:sz w:val="14"/>
+          <w:szCs w:val="14"/>
+          <w:lang w:val="en-AU" w:eastAsia="zh-CN"/>
+        </w:rPr>
+        <w:t xml:space="preserve">, </w:t>
+      </w:r>
+      <w:r>
+        <w:rPr>
+          <w:rFonts w:ascii="Courier New" w:eastAsia="Times New Roman" w:hAnsi="Courier New" w:cs="Courier New"/>
+          <w:color w:val="0086B3"/>
+          <w:sz w:val="14"/>
+          <w:szCs w:val="14"/>
+          <w:lang w:val="en-AU" w:eastAsia="zh-CN"/>
+        </w:rPr>
+        <w:t>381</w:t>
+      </w:r>
+      <w:r>
+        <w:rPr>
+          <w:rFonts w:ascii="Courier New" w:eastAsia="Times New Roman" w:hAnsi="Courier New" w:cs="Courier New"/>
+          <w:color w:val="63A35C"/>
+          <w:sz w:val="14"/>
+          <w:szCs w:val="14"/>
+          <w:lang w:val="en-AU" w:eastAsia="zh-CN"/>
+        </w:rPr>
+        <w:t xml:space="preserve">, </w:t>
+      </w:r>
+      <w:r>
+        <w:rPr>
+          <w:rFonts w:ascii="Courier New" w:eastAsia="Times New Roman" w:hAnsi="Courier New" w:cs="Courier New"/>
+          <w:color w:val="0086B3"/>
+          <w:sz w:val="14"/>
+          <w:szCs w:val="14"/>
+          <w:lang w:val="en-AU" w:eastAsia="zh-CN"/>
+        </w:rPr>
+        <w:t>413</w:t>
+      </w:r>
+      <w:r>
+        <w:rPr>
+          <w:rFonts w:ascii="Courier New" w:eastAsia="Times New Roman" w:hAnsi="Courier New" w:cs="Courier New"/>
+          <w:color w:val="63A35C"/>
+          <w:sz w:val="14"/>
+          <w:szCs w:val="14"/>
+          <w:lang w:val="en-AU" w:eastAsia="zh-CN"/>
+        </w:rPr>
+        <w:t>),]</w:t>
+      </w:r>
+      <w:r>
+        <w:rPr>
+          <w:rFonts w:ascii="Courier New" w:eastAsia="Times New Roman" w:hAnsi="Courier New" w:cs="Courier New"/>
+          <w:color w:val="63A35C"/>
+          <w:sz w:val="14"/>
+          <w:szCs w:val="14"/>
+          <w:lang w:val="en-AU" w:eastAsia="zh-CN"/>
+        </w:rPr>
+        <w:br/>
+      </w:r>
+      <w:r>
+        <w:rPr>
+          <w:rFonts w:ascii="Courier New" w:eastAsia="Times New Roman" w:hAnsi="Courier New" w:cs="Courier New"/>
+          <w:color w:val="333333"/>
+          <w:sz w:val="14"/>
+          <w:szCs w:val="14"/>
+          <w:lang w:val="en-AU" w:eastAsia="zh-CN"/>
+        </w:rPr>
+        <w:t>fit2</w:t>
+      </w:r>
+      <w:r>
+        <w:rPr>
+          <w:rFonts w:ascii="Courier New" w:eastAsia="Times New Roman" w:hAnsi="Courier New" w:cs="Courier New"/>
+          <w:color w:val="A71D5D"/>
+          <w:sz w:val="14"/>
+          <w:szCs w:val="14"/>
+          <w:lang w:val="en-AU" w:eastAsia="zh-CN"/>
+        </w:rPr>
+        <w:t>&lt;-</w:t>
+      </w:r>
+      <w:proofErr w:type="spellStart"/>
+      <w:r>
+        <w:rPr>
+          <w:rFonts w:ascii="Courier New" w:eastAsia="Times New Roman" w:hAnsi="Courier New" w:cs="Courier New"/>
+          <w:color w:val="333333"/>
+          <w:sz w:val="14"/>
+          <w:szCs w:val="14"/>
+          <w:lang w:val="en-AU" w:eastAsia="zh-CN"/>
+        </w:rPr>
+        <w:t>lm</w:t>
+      </w:r>
+      <w:proofErr w:type="spellEnd"/>
+      <w:r>
+        <w:rPr>
+          <w:rFonts w:ascii="Courier New" w:eastAsia="Times New Roman" w:hAnsi="Courier New" w:cs="Courier New"/>
+          <w:color w:val="63A35C"/>
+          <w:sz w:val="14"/>
+          <w:szCs w:val="14"/>
+          <w:lang w:val="en-AU" w:eastAsia="zh-CN"/>
+        </w:rPr>
+        <w:t>(</w:t>
+      </w:r>
+      <w:proofErr w:type="spellStart"/>
+      <w:r>
+        <w:rPr>
+          <w:rFonts w:ascii="Courier New" w:eastAsia="Times New Roman" w:hAnsi="Courier New" w:cs="Courier New"/>
+          <w:color w:val="333333"/>
+          <w:sz w:val="14"/>
+          <w:szCs w:val="14"/>
+          <w:lang w:val="en-AU" w:eastAsia="zh-CN"/>
+        </w:rPr>
+        <w:t>medv</w:t>
+      </w:r>
+      <w:proofErr w:type="spellEnd"/>
+      <w:r>
+        <w:rPr>
+          <w:rFonts w:ascii="Courier New" w:eastAsia="Times New Roman" w:hAnsi="Courier New" w:cs="Courier New"/>
+          <w:color w:val="333333"/>
+          <w:sz w:val="14"/>
+          <w:szCs w:val="14"/>
+          <w:lang w:val="en-AU" w:eastAsia="zh-CN"/>
+        </w:rPr>
+        <w:t xml:space="preserve"> </w:t>
+      </w:r>
+      <w:r>
+        <w:rPr>
+          <w:rFonts w:ascii="Courier New" w:eastAsia="Times New Roman" w:hAnsi="Courier New" w:cs="Courier New"/>
+          <w:color w:val="A71D5D"/>
+          <w:sz w:val="14"/>
+          <w:szCs w:val="14"/>
+          <w:lang w:val="en-AU" w:eastAsia="zh-CN"/>
+        </w:rPr>
+        <w:t xml:space="preserve">~ </w:t>
+      </w:r>
+      <w:r>
+        <w:rPr>
+          <w:rFonts w:ascii="Courier New" w:eastAsia="Times New Roman" w:hAnsi="Courier New" w:cs="Courier New"/>
+          <w:color w:val="333333"/>
+          <w:sz w:val="14"/>
+          <w:szCs w:val="14"/>
+          <w:lang w:val="en-AU" w:eastAsia="zh-CN"/>
+        </w:rPr>
+        <w:t xml:space="preserve">. </w:t>
+      </w:r>
+      <w:r>
+        <w:rPr>
+          <w:rFonts w:ascii="Courier New" w:eastAsia="Times New Roman" w:hAnsi="Courier New" w:cs="Courier New"/>
+          <w:color w:val="A71D5D"/>
+          <w:sz w:val="14"/>
+          <w:szCs w:val="14"/>
+          <w:lang w:val="en-AU" w:eastAsia="zh-CN"/>
+        </w:rPr>
+        <w:t xml:space="preserve">- </w:t>
+      </w:r>
+      <w:proofErr w:type="spellStart"/>
+      <w:r>
+        <w:rPr>
+          <w:rFonts w:ascii="Courier New" w:eastAsia="Times New Roman" w:hAnsi="Courier New" w:cs="Courier New"/>
+          <w:color w:val="333333"/>
+          <w:sz w:val="14"/>
+          <w:szCs w:val="14"/>
+          <w:lang w:val="en-AU" w:eastAsia="zh-CN"/>
+        </w:rPr>
+        <w:t>medv</w:t>
+      </w:r>
+      <w:proofErr w:type="spellEnd"/>
+      <w:r>
+        <w:rPr>
+          <w:rFonts w:ascii="Courier New" w:eastAsia="Times New Roman" w:hAnsi="Courier New" w:cs="Courier New"/>
+          <w:color w:val="63A35C"/>
+          <w:sz w:val="14"/>
+          <w:szCs w:val="14"/>
+          <w:lang w:val="en-AU" w:eastAsia="zh-CN"/>
+        </w:rPr>
+        <w:t xml:space="preserve">, </w:t>
+      </w:r>
+      <w:r>
+        <w:rPr>
+          <w:rFonts w:ascii="Courier New" w:eastAsia="Times New Roman" w:hAnsi="Courier New" w:cs="Courier New"/>
+          <w:color w:val="333333"/>
+          <w:sz w:val="14"/>
+          <w:szCs w:val="14"/>
+          <w:lang w:val="en-AU" w:eastAsia="zh-CN"/>
+        </w:rPr>
+        <w:t>data = removed</w:t>
+      </w:r>
+      <w:r>
+        <w:rPr>
+          <w:rFonts w:ascii="Courier New" w:eastAsia="Times New Roman" w:hAnsi="Courier New" w:cs="Courier New"/>
+          <w:color w:val="63A35C"/>
+          <w:sz w:val="14"/>
+          <w:szCs w:val="14"/>
+          <w:lang w:val="en-AU" w:eastAsia="zh-CN"/>
+        </w:rPr>
+        <w:t>)</w:t>
+      </w:r>
+      <w:r>
+        <w:rPr>
+          <w:rFonts w:ascii="Courier New" w:eastAsia="Times New Roman" w:hAnsi="Courier New" w:cs="Courier New"/>
+          <w:color w:val="63A35C"/>
+          <w:sz w:val="14"/>
+          <w:szCs w:val="14"/>
+          <w:lang w:val="en-AU" w:eastAsia="zh-CN"/>
+        </w:rPr>
+        <w:br/>
+      </w:r>
+      <w:proofErr w:type="spellStart"/>
+      <w:r>
+        <w:rPr>
+          <w:rFonts w:ascii="Courier New" w:eastAsia="Times New Roman" w:hAnsi="Courier New" w:cs="Courier New"/>
+          <w:color w:val="333333"/>
+          <w:sz w:val="14"/>
+          <w:szCs w:val="14"/>
+          <w:lang w:val="en-AU" w:eastAsia="zh-CN"/>
+        </w:rPr>
+        <w:t>printStats</w:t>
+      </w:r>
+      <w:proofErr w:type="spellEnd"/>
+      <w:r>
+        <w:rPr>
+          <w:rFonts w:ascii="Courier New" w:eastAsia="Times New Roman" w:hAnsi="Courier New" w:cs="Courier New"/>
+          <w:color w:val="63A35C"/>
+          <w:sz w:val="14"/>
+          <w:szCs w:val="14"/>
+          <w:lang w:val="en-AU" w:eastAsia="zh-CN"/>
+        </w:rPr>
+        <w:t>(</w:t>
+      </w:r>
+      <w:r>
+        <w:rPr>
+          <w:rFonts w:ascii="Courier New" w:eastAsia="Times New Roman" w:hAnsi="Courier New" w:cs="Courier New"/>
+          <w:color w:val="333333"/>
+          <w:sz w:val="14"/>
+          <w:szCs w:val="14"/>
+          <w:lang w:val="en-AU" w:eastAsia="zh-CN"/>
+        </w:rPr>
+        <w:t>fit2</w:t>
+      </w:r>
+      <w:r>
+        <w:rPr>
+          <w:rFonts w:ascii="Courier New" w:eastAsia="Times New Roman" w:hAnsi="Courier New" w:cs="Courier New"/>
+          <w:color w:val="63A35C"/>
+          <w:sz w:val="14"/>
+          <w:szCs w:val="14"/>
+          <w:lang w:val="en-AU" w:eastAsia="zh-CN"/>
+        </w:rPr>
+        <w:t>)</w:t>
+      </w:r>
+      <w:r>
+        <w:rPr>
+          <w:rFonts w:ascii="Courier New" w:eastAsia="Times New Roman" w:hAnsi="Courier New" w:cs="Courier New"/>
+          <w:color w:val="63A35C"/>
+          <w:sz w:val="14"/>
+          <w:szCs w:val="14"/>
+          <w:lang w:val="en-AU" w:eastAsia="zh-CN"/>
+        </w:rPr>
+        <w:br/>
       </w:r>
       <w:proofErr w:type="gramStart"/>
       <w:r>
         <w:rPr>
           <w:rFonts w:ascii="Courier New" w:eastAsia="Times New Roman" w:hAnsi="Courier New" w:cs="Courier New"/>
-          <w:color w:val="969896"/>
-          <w:sz w:val="14"/>
-          <w:szCs w:val="14"/>
-          <w:lang w:val="en-AU" w:eastAsia="zh-CN"/>
-        </w:rPr>
-        <w:t>we</w:t>
+          <w:color w:val="333333"/>
+          <w:sz w:val="14"/>
+          <w:szCs w:val="14"/>
+          <w:lang w:val="en-AU" w:eastAsia="zh-CN"/>
+        </w:rPr>
+        <w:t>plot</w:t>
+      </w:r>
+      <w:r>
+        <w:rPr>
+          <w:rFonts w:ascii="Courier New" w:eastAsia="Times New Roman" w:hAnsi="Courier New" w:cs="Courier New"/>
+          <w:color w:val="63A35C"/>
+          <w:sz w:val="14"/>
+          <w:szCs w:val="14"/>
+          <w:lang w:val="en-AU" w:eastAsia="zh-CN"/>
+        </w:rPr>
+        <w:t>(</w:t>
       </w:r>
       <w:proofErr w:type="gramEnd"/>
       <w:r>
         <w:rPr>
           <w:rFonts w:ascii="Courier New" w:eastAsia="Times New Roman" w:hAnsi="Courier New" w:cs="Courier New"/>
-          <w:color w:val="969896"/>
-          <w:sz w:val="14"/>
-          <w:szCs w:val="14"/>
-          <w:lang w:val="en-AU" w:eastAsia="zh-CN"/>
-        </w:rPr>
-        <w:t xml:space="preserve"> skipped some test cycles here and jump to final removal.</w:t>
-      </w:r>
-      <w:r>
-        <w:rPr>
-          <w:rFonts w:ascii="Courier New" w:eastAsia="Times New Roman" w:hAnsi="Courier New" w:cs="Courier New"/>
-          <w:color w:val="969896"/>
+          <w:color w:val="333333"/>
+          <w:sz w:val="14"/>
+          <w:szCs w:val="14"/>
+          <w:lang w:val="en-AU" w:eastAsia="zh-CN"/>
+        </w:rPr>
+        <w:t>fit2</w:t>
+      </w:r>
+      <w:r>
+        <w:rPr>
+          <w:rFonts w:ascii="Courier New" w:eastAsia="Times New Roman" w:hAnsi="Courier New" w:cs="Courier New"/>
+          <w:color w:val="63A35C"/>
+          <w:sz w:val="14"/>
+          <w:szCs w:val="14"/>
+          <w:lang w:val="en-AU" w:eastAsia="zh-CN"/>
+        </w:rPr>
+        <w:t xml:space="preserve">, </w:t>
+      </w:r>
+      <w:proofErr w:type="spellStart"/>
+      <w:r>
+        <w:rPr>
+          <w:rFonts w:ascii="Courier New" w:eastAsia="Times New Roman" w:hAnsi="Courier New" w:cs="Courier New"/>
+          <w:color w:val="333333"/>
+          <w:sz w:val="14"/>
+          <w:szCs w:val="14"/>
+          <w:lang w:val="en-AU" w:eastAsia="zh-CN"/>
+        </w:rPr>
+        <w:t>cook.levels</w:t>
+      </w:r>
+      <w:proofErr w:type="spellEnd"/>
+      <w:r>
+        <w:rPr>
+          <w:rFonts w:ascii="Courier New" w:eastAsia="Times New Roman" w:hAnsi="Courier New" w:cs="Courier New"/>
+          <w:color w:val="333333"/>
+          <w:sz w:val="14"/>
+          <w:szCs w:val="14"/>
+          <w:lang w:val="en-AU" w:eastAsia="zh-CN"/>
+        </w:rPr>
+        <w:t xml:space="preserve">= </w:t>
+      </w:r>
+      <w:proofErr w:type="spellStart"/>
+      <w:r>
+        <w:rPr>
+          <w:rFonts w:ascii="Courier New" w:eastAsia="Times New Roman" w:hAnsi="Courier New" w:cs="Courier New"/>
+          <w:color w:val="333333"/>
+          <w:sz w:val="14"/>
+          <w:szCs w:val="14"/>
+          <w:lang w:val="en-AU" w:eastAsia="zh-CN"/>
+        </w:rPr>
+        <w:t>cooksD_lv</w:t>
+      </w:r>
+      <w:proofErr w:type="spellEnd"/>
+      <w:r>
+        <w:rPr>
+          <w:rFonts w:ascii="Courier New" w:eastAsia="Times New Roman" w:hAnsi="Courier New" w:cs="Courier New"/>
+          <w:color w:val="63A35C"/>
+          <w:sz w:val="14"/>
+          <w:szCs w:val="14"/>
+          <w:lang w:val="en-AU" w:eastAsia="zh-CN"/>
+        </w:rPr>
+        <w:t>)</w:t>
+      </w:r>
+      <w:r>
+        <w:rPr>
+          <w:rFonts w:ascii="Courier New" w:eastAsia="Times New Roman" w:hAnsi="Courier New" w:cs="Courier New"/>
+          <w:color w:val="63A35C"/>
           <w:sz w:val="14"/>
           <w:szCs w:val="14"/>
           <w:lang w:val="en-AU" w:eastAsia="zh-CN"/>
         </w:rPr>
         <w:br/>
-        <w:t xml:space="preserve"># </w:t>
+      </w:r>
+      <w:r>
+        <w:rPr>
+          <w:rFonts w:ascii="Courier New" w:eastAsia="Times New Roman" w:hAnsi="Courier New" w:cs="Courier New"/>
+          <w:color w:val="333333"/>
+          <w:sz w:val="14"/>
+          <w:szCs w:val="14"/>
+          <w:lang w:val="en-AU" w:eastAsia="zh-CN"/>
+        </w:rPr>
+        <w:t>plot</w:t>
+      </w:r>
+      <w:r>
+        <w:rPr>
+          <w:rFonts w:ascii="Courier New" w:eastAsia="Times New Roman" w:hAnsi="Courier New" w:cs="Courier New"/>
+          <w:color w:val="63A35C"/>
+          <w:sz w:val="14"/>
+          <w:szCs w:val="14"/>
+          <w:lang w:val="en-AU" w:eastAsia="zh-CN"/>
+        </w:rPr>
+        <w:t>(</w:t>
+      </w:r>
+      <w:r>
+        <w:rPr>
+          <w:rFonts w:ascii="Courier New" w:eastAsia="Times New Roman" w:hAnsi="Courier New" w:cs="Courier New"/>
+          <w:color w:val="333333"/>
+          <w:sz w:val="14"/>
+          <w:szCs w:val="14"/>
+          <w:lang w:val="en-AU" w:eastAsia="zh-CN"/>
+        </w:rPr>
+        <w:t>fitted</w:t>
+      </w:r>
+      <w:r>
+        <w:rPr>
+          <w:rFonts w:ascii="Courier New" w:eastAsia="Times New Roman" w:hAnsi="Courier New" w:cs="Courier New"/>
+          <w:color w:val="63A35C"/>
+          <w:sz w:val="14"/>
+          <w:szCs w:val="14"/>
+          <w:lang w:val="en-AU" w:eastAsia="zh-CN"/>
+        </w:rPr>
+        <w:t>(</w:t>
+      </w:r>
+      <w:r>
+        <w:rPr>
+          <w:rFonts w:ascii="Courier New" w:eastAsia="Times New Roman" w:hAnsi="Courier New" w:cs="Courier New"/>
+          <w:color w:val="333333"/>
+          <w:sz w:val="14"/>
+          <w:szCs w:val="14"/>
+          <w:lang w:val="en-AU" w:eastAsia="zh-CN"/>
+        </w:rPr>
+        <w:t>fit2</w:t>
+      </w:r>
+      <w:r>
+        <w:rPr>
+          <w:rFonts w:ascii="Courier New" w:eastAsia="Times New Roman" w:hAnsi="Courier New" w:cs="Courier New"/>
+          <w:color w:val="63A35C"/>
+          <w:sz w:val="14"/>
+          <w:szCs w:val="14"/>
+          <w:lang w:val="en-AU" w:eastAsia="zh-CN"/>
+        </w:rPr>
+        <w:t xml:space="preserve">), </w:t>
+      </w:r>
+      <w:proofErr w:type="spellStart"/>
+      <w:r>
+        <w:rPr>
+          <w:rFonts w:ascii="Courier New" w:eastAsia="Times New Roman" w:hAnsi="Courier New" w:cs="Courier New"/>
+          <w:color w:val="333333"/>
+          <w:sz w:val="14"/>
+          <w:szCs w:val="14"/>
+          <w:lang w:val="en-AU" w:eastAsia="zh-CN"/>
+        </w:rPr>
+        <w:t>rstandard</w:t>
+      </w:r>
+      <w:proofErr w:type="spellEnd"/>
+      <w:r>
+        <w:rPr>
+          <w:rFonts w:ascii="Courier New" w:eastAsia="Times New Roman" w:hAnsi="Courier New" w:cs="Courier New"/>
+          <w:color w:val="63A35C"/>
+          <w:sz w:val="14"/>
+          <w:szCs w:val="14"/>
+          <w:lang w:val="en-AU" w:eastAsia="zh-CN"/>
+        </w:rPr>
+        <w:t>(</w:t>
+      </w:r>
+      <w:r>
+        <w:rPr>
+          <w:rFonts w:ascii="Courier New" w:eastAsia="Times New Roman" w:hAnsi="Courier New" w:cs="Courier New"/>
+          <w:color w:val="333333"/>
+          <w:sz w:val="14"/>
+          <w:szCs w:val="14"/>
+          <w:lang w:val="en-AU" w:eastAsia="zh-CN"/>
+        </w:rPr>
+        <w:t>fit2</w:t>
+      </w:r>
+      <w:r>
+        <w:rPr>
+          <w:rFonts w:ascii="Courier New" w:eastAsia="Times New Roman" w:hAnsi="Courier New" w:cs="Courier New"/>
+          <w:color w:val="63A35C"/>
+          <w:sz w:val="14"/>
+          <w:szCs w:val="14"/>
+          <w:lang w:val="en-AU" w:eastAsia="zh-CN"/>
+        </w:rPr>
+        <w:t xml:space="preserve">), </w:t>
+      </w:r>
+      <w:r>
+        <w:rPr>
+          <w:rFonts w:ascii="Courier New" w:eastAsia="Times New Roman" w:hAnsi="Courier New" w:cs="Courier New"/>
+          <w:color w:val="333333"/>
+          <w:sz w:val="14"/>
+          <w:szCs w:val="14"/>
+          <w:lang w:val="en-AU" w:eastAsia="zh-CN"/>
+        </w:rPr>
+        <w:t>main=</w:t>
+      </w:r>
+      <w:r>
+        <w:rPr>
+          <w:rFonts w:ascii="Courier New" w:eastAsia="Times New Roman" w:hAnsi="Courier New" w:cs="Courier New"/>
+          <w:color w:val="183691"/>
+          <w:sz w:val="14"/>
+          <w:szCs w:val="14"/>
+          <w:lang w:val="en-AU" w:eastAsia="zh-CN"/>
+        </w:rPr>
+        <w:t>"Fitted Values VS Standardized Residuals. Outliers removed"</w:t>
+      </w:r>
+      <w:r>
+        <w:rPr>
+          <w:rFonts w:ascii="Courier New" w:eastAsia="Times New Roman" w:hAnsi="Courier New" w:cs="Courier New"/>
+          <w:color w:val="63A35C"/>
+          <w:sz w:val="14"/>
+          <w:szCs w:val="14"/>
+          <w:lang w:val="en-AU" w:eastAsia="zh-CN"/>
+        </w:rPr>
+        <w:t xml:space="preserve">, </w:t>
+      </w:r>
+      <w:proofErr w:type="spellStart"/>
+      <w:r>
+        <w:rPr>
+          <w:rFonts w:ascii="Courier New" w:eastAsia="Times New Roman" w:hAnsi="Courier New" w:cs="Courier New"/>
+          <w:color w:val="333333"/>
+          <w:sz w:val="14"/>
+          <w:szCs w:val="14"/>
+          <w:lang w:val="en-AU" w:eastAsia="zh-CN"/>
+        </w:rPr>
+        <w:t>xlab</w:t>
+      </w:r>
+      <w:proofErr w:type="spellEnd"/>
+      <w:r>
+        <w:rPr>
+          <w:rFonts w:ascii="Courier New" w:eastAsia="Times New Roman" w:hAnsi="Courier New" w:cs="Courier New"/>
+          <w:color w:val="333333"/>
+          <w:sz w:val="14"/>
+          <w:szCs w:val="14"/>
+          <w:lang w:val="en-AU" w:eastAsia="zh-CN"/>
+        </w:rPr>
+        <w:t>=</w:t>
+      </w:r>
+      <w:r>
+        <w:rPr>
+          <w:rFonts w:ascii="Courier New" w:eastAsia="Times New Roman" w:hAnsi="Courier New" w:cs="Courier New"/>
+          <w:color w:val="183691"/>
+          <w:sz w:val="14"/>
+          <w:szCs w:val="14"/>
+          <w:lang w:val="en-AU" w:eastAsia="zh-CN"/>
+        </w:rPr>
+        <w:t>"Fitted Values</w:t>
       </w:r>
       <w:proofErr w:type="gramStart"/>
       <w:r>
         <w:rPr>
           <w:rFonts w:ascii="Courier New" w:eastAsia="Times New Roman" w:hAnsi="Courier New" w:cs="Courier New"/>
-          <w:color w:val="969896"/>
-          <w:sz w:val="14"/>
-          <w:szCs w:val="14"/>
-          <w:lang w:val="en-AU" w:eastAsia="zh-CN"/>
-        </w:rPr>
-        <w:t>we</w:t>
-      </w:r>
-      <w:proofErr w:type="gramEnd"/>
-      <w:r>
-        <w:rPr>
-          <w:rFonts w:ascii="Courier New" w:eastAsia="Times New Roman" w:hAnsi="Courier New" w:cs="Courier New"/>
-          <w:color w:val="969896"/>
-          <w:sz w:val="14"/>
-          <w:szCs w:val="14"/>
-          <w:lang w:val="en-AU" w:eastAsia="zh-CN"/>
-        </w:rPr>
-        <w:t xml:space="preserve"> remove total 365, 366, 368, 369, 370, 371, 372, 373, 375, 381, 413</w:t>
-      </w:r>
-      <w:r>
-        <w:rPr>
-          <w:rFonts w:ascii="Courier New" w:eastAsia="Times New Roman" w:hAnsi="Courier New" w:cs="Courier New"/>
-          <w:color w:val="969896"/>
-          <w:sz w:val="14"/>
-          <w:szCs w:val="14"/>
-          <w:lang w:val="en-AU" w:eastAsia="zh-CN"/>
-        </w:rPr>
-        <w:br/>
-      </w:r>
-      <w:r>
-        <w:rPr>
-          <w:rFonts w:ascii="Courier New" w:eastAsia="Times New Roman" w:hAnsi="Courier New" w:cs="Courier New"/>
-          <w:color w:val="333333"/>
-          <w:sz w:val="14"/>
-          <w:szCs w:val="14"/>
-          <w:lang w:val="en-AU" w:eastAsia="zh-CN"/>
-        </w:rPr>
-        <w:t xml:space="preserve">removed </w:t>
-      </w:r>
-      <w:r>
-        <w:rPr>
-          <w:rFonts w:ascii="Courier New" w:eastAsia="Times New Roman" w:hAnsi="Courier New" w:cs="Courier New"/>
-          <w:color w:val="A71D5D"/>
-          <w:sz w:val="14"/>
-          <w:szCs w:val="14"/>
-          <w:lang w:val="en-AU" w:eastAsia="zh-CN"/>
-        </w:rPr>
-        <w:t xml:space="preserve">&lt;- </w:t>
-      </w:r>
-      <w:proofErr w:type="spellStart"/>
-      <w:r>
-        <w:rPr>
-          <w:rFonts w:ascii="Courier New" w:eastAsia="Times New Roman" w:hAnsi="Courier New" w:cs="Courier New"/>
-          <w:color w:val="333333"/>
-          <w:sz w:val="14"/>
-          <w:szCs w:val="14"/>
-          <w:lang w:val="en-AU" w:eastAsia="zh-CN"/>
-        </w:rPr>
-        <w:t>inputdata</w:t>
-      </w:r>
-      <w:proofErr w:type="spellEnd"/>
-      <w:r>
-        <w:rPr>
-          <w:rFonts w:ascii="Courier New" w:eastAsia="Times New Roman" w:hAnsi="Courier New" w:cs="Courier New"/>
-          <w:color w:val="63A35C"/>
-          <w:sz w:val="14"/>
-          <w:szCs w:val="14"/>
-          <w:lang w:val="en-AU" w:eastAsia="zh-CN"/>
-        </w:rPr>
-        <w:t>[</w:t>
-      </w:r>
-      <w:r>
-        <w:rPr>
-          <w:rFonts w:ascii="Courier New" w:eastAsia="Times New Roman" w:hAnsi="Courier New" w:cs="Courier New"/>
-          <w:color w:val="A71D5D"/>
-          <w:sz w:val="14"/>
-          <w:szCs w:val="14"/>
-          <w:lang w:val="en-AU" w:eastAsia="zh-CN"/>
-        </w:rPr>
-        <w:t>-</w:t>
-      </w:r>
-      <w:r>
-        <w:rPr>
-          <w:rFonts w:ascii="Courier New" w:eastAsia="Times New Roman" w:hAnsi="Courier New" w:cs="Courier New"/>
-          <w:color w:val="333333"/>
-          <w:sz w:val="14"/>
-          <w:szCs w:val="14"/>
-          <w:lang w:val="en-AU" w:eastAsia="zh-CN"/>
-        </w:rPr>
-        <w:t>c</w:t>
-      </w:r>
-      <w:r>
-        <w:rPr>
-          <w:rFonts w:ascii="Courier New" w:eastAsia="Times New Roman" w:hAnsi="Courier New" w:cs="Courier New"/>
-          <w:color w:val="63A35C"/>
-          <w:sz w:val="14"/>
-          <w:szCs w:val="14"/>
-          <w:lang w:val="en-AU" w:eastAsia="zh-CN"/>
-        </w:rPr>
-        <w:t>(</w:t>
-      </w:r>
-      <w:r>
-        <w:rPr>
-          <w:rFonts w:ascii="Courier New" w:eastAsia="Times New Roman" w:hAnsi="Courier New" w:cs="Courier New"/>
-          <w:color w:val="0086B3"/>
-          <w:sz w:val="14"/>
-          <w:szCs w:val="14"/>
-          <w:lang w:val="en-AU" w:eastAsia="zh-CN"/>
-        </w:rPr>
-        <w:t>365</w:t>
-      </w:r>
-      <w:r>
-        <w:rPr>
-          <w:rFonts w:ascii="Courier New" w:eastAsia="Times New Roman" w:hAnsi="Courier New" w:cs="Courier New"/>
-          <w:color w:val="63A35C"/>
-          <w:sz w:val="14"/>
-          <w:szCs w:val="14"/>
-          <w:lang w:val="en-AU" w:eastAsia="zh-CN"/>
-        </w:rPr>
-        <w:t xml:space="preserve">, </w:t>
-      </w:r>
-      <w:r>
-        <w:rPr>
-          <w:rFonts w:ascii="Courier New" w:eastAsia="Times New Roman" w:hAnsi="Courier New" w:cs="Courier New"/>
-          <w:color w:val="0086B3"/>
-          <w:sz w:val="14"/>
-          <w:szCs w:val="14"/>
-          <w:lang w:val="en-AU" w:eastAsia="zh-CN"/>
-        </w:rPr>
-        <w:t>366</w:t>
-      </w:r>
-      <w:r>
-        <w:rPr>
-          <w:rFonts w:ascii="Courier New" w:eastAsia="Times New Roman" w:hAnsi="Courier New" w:cs="Courier New"/>
-          <w:color w:val="63A35C"/>
-          <w:sz w:val="14"/>
-          <w:szCs w:val="14"/>
-          <w:lang w:val="en-AU" w:eastAsia="zh-CN"/>
-        </w:rPr>
-        <w:t xml:space="preserve">, </w:t>
-      </w:r>
-      <w:r>
-        <w:rPr>
-          <w:rFonts w:ascii="Courier New" w:eastAsia="Times New Roman" w:hAnsi="Courier New" w:cs="Courier New"/>
-          <w:color w:val="0086B3"/>
-          <w:sz w:val="14"/>
-          <w:szCs w:val="14"/>
-          <w:lang w:val="en-AU" w:eastAsia="zh-CN"/>
-        </w:rPr>
-        <w:t>368</w:t>
-      </w:r>
-      <w:r>
-        <w:rPr>
-          <w:rFonts w:ascii="Courier New" w:eastAsia="Times New Roman" w:hAnsi="Courier New" w:cs="Courier New"/>
-          <w:color w:val="63A35C"/>
-          <w:sz w:val="14"/>
-          <w:szCs w:val="14"/>
-          <w:lang w:val="en-AU" w:eastAsia="zh-CN"/>
-        </w:rPr>
-        <w:t xml:space="preserve">, </w:t>
-      </w:r>
-      <w:r>
-        <w:rPr>
-          <w:rFonts w:ascii="Courier New" w:eastAsia="Times New Roman" w:hAnsi="Courier New" w:cs="Courier New"/>
-          <w:color w:val="0086B3"/>
-          <w:sz w:val="14"/>
-          <w:szCs w:val="14"/>
-          <w:lang w:val="en-AU" w:eastAsia="zh-CN"/>
-        </w:rPr>
-        <w:t>369</w:t>
-      </w:r>
-      <w:r>
-        <w:rPr>
-          <w:rFonts w:ascii="Courier New" w:eastAsia="Times New Roman" w:hAnsi="Courier New" w:cs="Courier New"/>
-          <w:color w:val="63A35C"/>
-          <w:sz w:val="14"/>
-          <w:szCs w:val="14"/>
-          <w:lang w:val="en-AU" w:eastAsia="zh-CN"/>
-        </w:rPr>
-        <w:t xml:space="preserve">, </w:t>
-      </w:r>
-      <w:r>
-        <w:rPr>
-          <w:rFonts w:ascii="Courier New" w:eastAsia="Times New Roman" w:hAnsi="Courier New" w:cs="Courier New"/>
-          <w:color w:val="0086B3"/>
-          <w:sz w:val="14"/>
-          <w:szCs w:val="14"/>
-          <w:lang w:val="en-AU" w:eastAsia="zh-CN"/>
-        </w:rPr>
-        <w:t>370</w:t>
-      </w:r>
-      <w:r>
-        <w:rPr>
-          <w:rFonts w:ascii="Courier New" w:eastAsia="Times New Roman" w:hAnsi="Courier New" w:cs="Courier New"/>
-          <w:color w:val="63A35C"/>
-          <w:sz w:val="14"/>
-          <w:szCs w:val="14"/>
-          <w:lang w:val="en-AU" w:eastAsia="zh-CN"/>
-        </w:rPr>
-        <w:t xml:space="preserve">, </w:t>
-      </w:r>
-      <w:r>
-        <w:rPr>
-          <w:rFonts w:ascii="Courier New" w:eastAsia="Times New Roman" w:hAnsi="Courier New" w:cs="Courier New"/>
-          <w:color w:val="0086B3"/>
-          <w:sz w:val="14"/>
-          <w:szCs w:val="14"/>
-          <w:lang w:val="en-AU" w:eastAsia="zh-CN"/>
-        </w:rPr>
-        <w:t>371</w:t>
-      </w:r>
-      <w:r>
-        <w:rPr>
-          <w:rFonts w:ascii="Courier New" w:eastAsia="Times New Roman" w:hAnsi="Courier New" w:cs="Courier New"/>
-          <w:color w:val="63A35C"/>
-          <w:sz w:val="14"/>
-          <w:szCs w:val="14"/>
-          <w:lang w:val="en-AU" w:eastAsia="zh-CN"/>
-        </w:rPr>
-        <w:t xml:space="preserve">, </w:t>
-      </w:r>
-      <w:r>
-        <w:rPr>
-          <w:rFonts w:ascii="Courier New" w:eastAsia="Times New Roman" w:hAnsi="Courier New" w:cs="Courier New"/>
-          <w:color w:val="0086B3"/>
-          <w:sz w:val="14"/>
-          <w:szCs w:val="14"/>
-          <w:lang w:val="en-AU" w:eastAsia="zh-CN"/>
-        </w:rPr>
-        <w:t>372</w:t>
-      </w:r>
-      <w:r>
-        <w:rPr>
-          <w:rFonts w:ascii="Courier New" w:eastAsia="Times New Roman" w:hAnsi="Courier New" w:cs="Courier New"/>
-          <w:color w:val="63A35C"/>
-          <w:sz w:val="14"/>
-          <w:szCs w:val="14"/>
-          <w:lang w:val="en-AU" w:eastAsia="zh-CN"/>
-        </w:rPr>
-        <w:t xml:space="preserve">, </w:t>
-      </w:r>
-      <w:r>
-        <w:rPr>
-          <w:rFonts w:ascii="Courier New" w:eastAsia="Times New Roman" w:hAnsi="Courier New" w:cs="Courier New"/>
-          <w:color w:val="0086B3"/>
-          <w:sz w:val="14"/>
-          <w:szCs w:val="14"/>
-          <w:lang w:val="en-AU" w:eastAsia="zh-CN"/>
-        </w:rPr>
-        <w:t>373</w:t>
-      </w:r>
-      <w:r>
-        <w:rPr>
-          <w:rFonts w:ascii="Courier New" w:eastAsia="Times New Roman" w:hAnsi="Courier New" w:cs="Courier New"/>
-          <w:color w:val="63A35C"/>
-          <w:sz w:val="14"/>
-          <w:szCs w:val="14"/>
-          <w:lang w:val="en-AU" w:eastAsia="zh-CN"/>
-        </w:rPr>
-        <w:t xml:space="preserve">, </w:t>
-      </w:r>
-      <w:r>
-        <w:rPr>
-          <w:rFonts w:ascii="Courier New" w:eastAsia="Times New Roman" w:hAnsi="Courier New" w:cs="Courier New"/>
-          <w:color w:val="0086B3"/>
-          <w:sz w:val="14"/>
-          <w:szCs w:val="14"/>
-          <w:lang w:val="en-AU" w:eastAsia="zh-CN"/>
-        </w:rPr>
-        <w:t>375</w:t>
-      </w:r>
-      <w:r>
-        <w:rPr>
-          <w:rFonts w:ascii="Courier New" w:eastAsia="Times New Roman" w:hAnsi="Courier New" w:cs="Courier New"/>
-          <w:color w:val="63A35C"/>
-          <w:sz w:val="14"/>
-          <w:szCs w:val="14"/>
-          <w:lang w:val="en-AU" w:eastAsia="zh-CN"/>
-        </w:rPr>
-        <w:t xml:space="preserve">, </w:t>
-      </w:r>
-      <w:r>
-        <w:rPr>
-          <w:rFonts w:ascii="Courier New" w:eastAsia="Times New Roman" w:hAnsi="Courier New" w:cs="Courier New"/>
-          <w:color w:val="0086B3"/>
-          <w:sz w:val="14"/>
-          <w:szCs w:val="14"/>
-          <w:lang w:val="en-AU" w:eastAsia="zh-CN"/>
-        </w:rPr>
-        <w:t>381</w:t>
-      </w:r>
-      <w:r>
-        <w:rPr>
-          <w:rFonts w:ascii="Courier New" w:eastAsia="Times New Roman" w:hAnsi="Courier New" w:cs="Courier New"/>
-          <w:color w:val="63A35C"/>
-          <w:sz w:val="14"/>
-          <w:szCs w:val="14"/>
-          <w:lang w:val="en-AU" w:eastAsia="zh-CN"/>
-        </w:rPr>
-        <w:t xml:space="preserve">, </w:t>
-      </w:r>
-      <w:r>
-        <w:rPr>
-          <w:rFonts w:ascii="Courier New" w:eastAsia="Times New Roman" w:hAnsi="Courier New" w:cs="Courier New"/>
-          <w:color w:val="0086B3"/>
-          <w:sz w:val="14"/>
-          <w:szCs w:val="14"/>
-          <w:lang w:val="en-AU" w:eastAsia="zh-CN"/>
-        </w:rPr>
-        <w:t>413</w:t>
-      </w:r>
-      <w:r>
-        <w:rPr>
-          <w:rFonts w:ascii="Courier New" w:eastAsia="Times New Roman" w:hAnsi="Courier New" w:cs="Courier New"/>
-          <w:color w:val="63A35C"/>
-          <w:sz w:val="14"/>
-          <w:szCs w:val="14"/>
-          <w:lang w:val="en-AU" w:eastAsia="zh-CN"/>
-        </w:rPr>
-        <w:t>),]</w:t>
-      </w:r>
-      <w:r>
-        <w:rPr>
-          <w:rFonts w:ascii="Courier New" w:eastAsia="Times New Roman" w:hAnsi="Courier New" w:cs="Courier New"/>
-          <w:color w:val="63A35C"/>
-          <w:sz w:val="14"/>
-          <w:szCs w:val="14"/>
-          <w:lang w:val="en-AU" w:eastAsia="zh-CN"/>
-        </w:rPr>
-        <w:br/>
-      </w:r>
-      <w:r>
-        <w:rPr>
-          <w:rFonts w:ascii="Courier New" w:eastAsia="Times New Roman" w:hAnsi="Courier New" w:cs="Courier New"/>
-          <w:color w:val="333333"/>
-          <w:sz w:val="14"/>
-          <w:szCs w:val="14"/>
-          <w:lang w:val="en-AU" w:eastAsia="zh-CN"/>
-        </w:rPr>
-        <w:t>fit2</w:t>
-      </w:r>
-      <w:r>
-        <w:rPr>
-          <w:rFonts w:ascii="Courier New" w:eastAsia="Times New Roman" w:hAnsi="Courier New" w:cs="Courier New"/>
-          <w:color w:val="A71D5D"/>
-          <w:sz w:val="14"/>
-          <w:szCs w:val="14"/>
-          <w:lang w:val="en-AU" w:eastAsia="zh-CN"/>
-        </w:rPr>
-        <w:t>&lt;-</w:t>
-      </w:r>
-      <w:r>
-        <w:rPr>
-          <w:rFonts w:ascii="Courier New" w:eastAsia="Times New Roman" w:hAnsi="Courier New" w:cs="Courier New"/>
-          <w:color w:val="333333"/>
-          <w:sz w:val="14"/>
-          <w:szCs w:val="14"/>
-          <w:lang w:val="en-AU" w:eastAsia="zh-CN"/>
-        </w:rPr>
-        <w:t>lm</w:t>
-      </w:r>
-      <w:r>
-        <w:rPr>
-          <w:rFonts w:ascii="Courier New" w:eastAsia="Times New Roman" w:hAnsi="Courier New" w:cs="Courier New"/>
-          <w:color w:val="63A35C"/>
-          <w:sz w:val="14"/>
-          <w:szCs w:val="14"/>
-          <w:lang w:val="en-AU" w:eastAsia="zh-CN"/>
-        </w:rPr>
-        <w:t>(</w:t>
-      </w:r>
-      <w:proofErr w:type="spellStart"/>
-      <w:r>
-        <w:rPr>
-          <w:rFonts w:ascii="Courier New" w:eastAsia="Times New Roman" w:hAnsi="Courier New" w:cs="Courier New"/>
-          <w:color w:val="333333"/>
-          <w:sz w:val="14"/>
-          <w:szCs w:val="14"/>
-          <w:lang w:val="en-AU" w:eastAsia="zh-CN"/>
-        </w:rPr>
-        <w:t>medv</w:t>
-      </w:r>
-      <w:proofErr w:type="spellEnd"/>
-      <w:r>
-        <w:rPr>
-          <w:rFonts w:ascii="Courier New" w:eastAsia="Times New Roman" w:hAnsi="Courier New" w:cs="Courier New"/>
-          <w:color w:val="333333"/>
-          <w:sz w:val="14"/>
-          <w:szCs w:val="14"/>
-          <w:lang w:val="en-AU" w:eastAsia="zh-CN"/>
-        </w:rPr>
-        <w:t xml:space="preserve"> </w:t>
-      </w:r>
-      <w:r>
-        <w:rPr>
-          <w:rFonts w:ascii="Courier New" w:eastAsia="Times New Roman" w:hAnsi="Courier New" w:cs="Courier New"/>
-          <w:color w:val="A71D5D"/>
-          <w:sz w:val="14"/>
-          <w:szCs w:val="14"/>
-          <w:lang w:val="en-AU" w:eastAsia="zh-CN"/>
-        </w:rPr>
-        <w:t xml:space="preserve">~ </w:t>
-      </w:r>
-      <w:r>
-        <w:rPr>
-          <w:rFonts w:ascii="Courier New" w:eastAsia="Times New Roman" w:hAnsi="Courier New" w:cs="Courier New"/>
-          <w:color w:val="333333"/>
-          <w:sz w:val="14"/>
-          <w:szCs w:val="14"/>
-          <w:lang w:val="en-AU" w:eastAsia="zh-CN"/>
-        </w:rPr>
-        <w:t xml:space="preserve">. </w:t>
-      </w:r>
-      <w:r>
-        <w:rPr>
-          <w:rFonts w:ascii="Courier New" w:eastAsia="Times New Roman" w:hAnsi="Courier New" w:cs="Courier New"/>
-          <w:color w:val="A71D5D"/>
-          <w:sz w:val="14"/>
-          <w:szCs w:val="14"/>
-          <w:lang w:val="en-AU" w:eastAsia="zh-CN"/>
-        </w:rPr>
-        <w:t xml:space="preserve">- </w:t>
-      </w:r>
-      <w:proofErr w:type="spellStart"/>
-      <w:r>
-        <w:rPr>
-          <w:rFonts w:ascii="Courier New" w:eastAsia="Times New Roman" w:hAnsi="Courier New" w:cs="Courier New"/>
-          <w:color w:val="333333"/>
-          <w:sz w:val="14"/>
-          <w:szCs w:val="14"/>
-          <w:lang w:val="en-AU" w:eastAsia="zh-CN"/>
-        </w:rPr>
-        <w:t>medv</w:t>
-      </w:r>
-      <w:proofErr w:type="spellEnd"/>
-      <w:r>
-        <w:rPr>
-          <w:rFonts w:ascii="Courier New" w:eastAsia="Times New Roman" w:hAnsi="Courier New" w:cs="Courier New"/>
-          <w:color w:val="63A35C"/>
-          <w:sz w:val="14"/>
-          <w:szCs w:val="14"/>
-          <w:lang w:val="en-AU" w:eastAsia="zh-CN"/>
-        </w:rPr>
-        <w:t xml:space="preserve">, </w:t>
-      </w:r>
-      <w:r>
-        <w:rPr>
-          <w:rFonts w:ascii="Courier New" w:eastAsia="Times New Roman" w:hAnsi="Courier New" w:cs="Courier New"/>
-          <w:color w:val="333333"/>
-          <w:sz w:val="14"/>
-          <w:szCs w:val="14"/>
-          <w:lang w:val="en-AU" w:eastAsia="zh-CN"/>
-        </w:rPr>
-        <w:t>data = removed</w:t>
-      </w:r>
-      <w:proofErr w:type="gramStart"/>
-      <w:r>
-        <w:rPr>
-          <w:rFonts w:ascii="Courier New" w:eastAsia="Times New Roman" w:hAnsi="Courier New" w:cs="Courier New"/>
-          <w:color w:val="63A35C"/>
-          <w:sz w:val="14"/>
-          <w:szCs w:val="14"/>
-          <w:lang w:val="en-AU" w:eastAsia="zh-CN"/>
-        </w:rPr>
-        <w:t>)</w:t>
-      </w:r>
-      <w:proofErr w:type="gramEnd"/>
-      <w:r>
-        <w:rPr>
-          <w:rFonts w:ascii="Courier New" w:eastAsia="Times New Roman" w:hAnsi="Courier New" w:cs="Courier New"/>
-          <w:color w:val="63A35C"/>
-          <w:sz w:val="14"/>
-          <w:szCs w:val="14"/>
-          <w:lang w:val="en-AU" w:eastAsia="zh-CN"/>
-        </w:rPr>
-        <w:br/>
-      </w:r>
-      <w:proofErr w:type="spellStart"/>
-      <w:r>
-        <w:rPr>
-          <w:rFonts w:ascii="Courier New" w:eastAsia="Times New Roman" w:hAnsi="Courier New" w:cs="Courier New"/>
-          <w:color w:val="333333"/>
-          <w:sz w:val="14"/>
-          <w:szCs w:val="14"/>
-          <w:lang w:val="en-AU" w:eastAsia="zh-CN"/>
-        </w:rPr>
-        <w:t>printStats</w:t>
-      </w:r>
-      <w:proofErr w:type="spellEnd"/>
-      <w:r>
-        <w:rPr>
-          <w:rFonts w:ascii="Courier New" w:eastAsia="Times New Roman" w:hAnsi="Courier New" w:cs="Courier New"/>
-          <w:color w:val="63A35C"/>
-          <w:sz w:val="14"/>
-          <w:szCs w:val="14"/>
-          <w:lang w:val="en-AU" w:eastAsia="zh-CN"/>
-        </w:rPr>
-        <w:t>(</w:t>
-      </w:r>
-      <w:r>
-        <w:rPr>
-          <w:rFonts w:ascii="Courier New" w:eastAsia="Times New Roman" w:hAnsi="Courier New" w:cs="Courier New"/>
-          <w:color w:val="333333"/>
-          <w:sz w:val="14"/>
-          <w:szCs w:val="14"/>
-          <w:lang w:val="en-AU" w:eastAsia="zh-CN"/>
-        </w:rPr>
-        <w:t>fit2</w:t>
-      </w:r>
-      <w:r>
-        <w:rPr>
-          <w:rFonts w:ascii="Courier New" w:eastAsia="Times New Roman" w:hAnsi="Courier New" w:cs="Courier New"/>
-          <w:color w:val="63A35C"/>
-          <w:sz w:val="14"/>
-          <w:szCs w:val="14"/>
-          <w:lang w:val="en-AU" w:eastAsia="zh-CN"/>
-        </w:rPr>
-        <w:t>)</w:t>
-      </w:r>
-      <w:r>
-        <w:rPr>
-          <w:rFonts w:ascii="Courier New" w:eastAsia="Times New Roman" w:hAnsi="Courier New" w:cs="Courier New"/>
-          <w:color w:val="63A35C"/>
-          <w:sz w:val="14"/>
-          <w:szCs w:val="14"/>
-          <w:lang w:val="en-AU" w:eastAsia="zh-CN"/>
-        </w:rPr>
-        <w:br/>
-      </w:r>
-      <w:r>
-        <w:rPr>
-          <w:rFonts w:ascii="Courier New" w:eastAsia="Times New Roman" w:hAnsi="Courier New" w:cs="Courier New"/>
-          <w:color w:val="333333"/>
-          <w:sz w:val="14"/>
-          <w:szCs w:val="14"/>
-          <w:lang w:val="en-AU" w:eastAsia="zh-CN"/>
-        </w:rPr>
-        <w:t>plot</w:t>
-      </w:r>
-      <w:r>
-        <w:rPr>
-          <w:rFonts w:ascii="Courier New" w:eastAsia="Times New Roman" w:hAnsi="Courier New" w:cs="Courier New"/>
-          <w:color w:val="63A35C"/>
-          <w:sz w:val="14"/>
-          <w:szCs w:val="14"/>
-          <w:lang w:val="en-AU" w:eastAsia="zh-CN"/>
-        </w:rPr>
-        <w:t>(</w:t>
-      </w:r>
-      <w:r>
-        <w:rPr>
-          <w:rFonts w:ascii="Courier New" w:eastAsia="Times New Roman" w:hAnsi="Courier New" w:cs="Courier New"/>
-          <w:color w:val="333333"/>
-          <w:sz w:val="14"/>
-          <w:szCs w:val="14"/>
-          <w:lang w:val="en-AU" w:eastAsia="zh-CN"/>
-        </w:rPr>
-        <w:t>fit2</w:t>
-      </w:r>
-      <w:r>
-        <w:rPr>
-          <w:rFonts w:ascii="Courier New" w:eastAsia="Times New Roman" w:hAnsi="Courier New" w:cs="Courier New"/>
-          <w:color w:val="63A35C"/>
-          <w:sz w:val="14"/>
-          <w:szCs w:val="14"/>
-          <w:lang w:val="en-AU" w:eastAsia="zh-CN"/>
-        </w:rPr>
-        <w:t xml:space="preserve">, </w:t>
-      </w:r>
-      <w:proofErr w:type="spellStart"/>
-      <w:r>
-        <w:rPr>
-          <w:rFonts w:ascii="Courier New" w:eastAsia="Times New Roman" w:hAnsi="Courier New" w:cs="Courier New"/>
-          <w:color w:val="333333"/>
-          <w:sz w:val="14"/>
-          <w:szCs w:val="14"/>
-          <w:lang w:val="en-AU" w:eastAsia="zh-CN"/>
-        </w:rPr>
-        <w:t>cook.levels</w:t>
-      </w:r>
-      <w:proofErr w:type="spellEnd"/>
-      <w:r>
-        <w:rPr>
-          <w:rFonts w:ascii="Courier New" w:eastAsia="Times New Roman" w:hAnsi="Courier New" w:cs="Courier New"/>
-          <w:color w:val="333333"/>
-          <w:sz w:val="14"/>
-          <w:szCs w:val="14"/>
-          <w:lang w:val="en-AU" w:eastAsia="zh-CN"/>
-        </w:rPr>
-        <w:t xml:space="preserve">= </w:t>
-      </w:r>
-      <w:proofErr w:type="spellStart"/>
-      <w:r>
-        <w:rPr>
-          <w:rFonts w:ascii="Courier New" w:eastAsia="Times New Roman" w:hAnsi="Courier New" w:cs="Courier New"/>
-          <w:color w:val="333333"/>
-          <w:sz w:val="14"/>
-          <w:szCs w:val="14"/>
-          <w:lang w:val="en-AU" w:eastAsia="zh-CN"/>
-        </w:rPr>
-        <w:t>cooksD_lv</w:t>
-      </w:r>
-      <w:proofErr w:type="spellEnd"/>
-      <w:r>
-        <w:rPr>
-          <w:rFonts w:ascii="Courier New" w:eastAsia="Times New Roman" w:hAnsi="Courier New" w:cs="Courier New"/>
-          <w:color w:val="63A35C"/>
-          <w:sz w:val="14"/>
-          <w:szCs w:val="14"/>
-          <w:lang w:val="en-AU" w:eastAsia="zh-CN"/>
-        </w:rPr>
-        <w:t>)</w:t>
-      </w:r>
-      <w:r>
-        <w:rPr>
-          <w:rFonts w:ascii="Courier New" w:eastAsia="Times New Roman" w:hAnsi="Courier New" w:cs="Courier New"/>
-          <w:color w:val="63A35C"/>
-          <w:sz w:val="14"/>
-          <w:szCs w:val="14"/>
-          <w:lang w:val="en-AU" w:eastAsia="zh-CN"/>
-        </w:rPr>
-        <w:br/>
-      </w:r>
-      <w:r>
-        <w:rPr>
-          <w:rFonts w:ascii="Courier New" w:eastAsia="Times New Roman" w:hAnsi="Courier New" w:cs="Courier New"/>
-          <w:color w:val="333333"/>
-          <w:sz w:val="14"/>
-          <w:szCs w:val="14"/>
-          <w:lang w:val="en-AU" w:eastAsia="zh-CN"/>
-        </w:rPr>
-        <w:t>plot</w:t>
-      </w:r>
-      <w:r>
-        <w:rPr>
-          <w:rFonts w:ascii="Courier New" w:eastAsia="Times New Roman" w:hAnsi="Courier New" w:cs="Courier New"/>
-          <w:color w:val="63A35C"/>
-          <w:sz w:val="14"/>
-          <w:szCs w:val="14"/>
-          <w:lang w:val="en-AU" w:eastAsia="zh-CN"/>
-        </w:rPr>
-        <w:t>(</w:t>
-      </w:r>
-      <w:r>
-        <w:rPr>
-          <w:rFonts w:ascii="Courier New" w:eastAsia="Times New Roman" w:hAnsi="Courier New" w:cs="Courier New"/>
-          <w:color w:val="333333"/>
-          <w:sz w:val="14"/>
-          <w:szCs w:val="14"/>
-          <w:lang w:val="en-AU" w:eastAsia="zh-CN"/>
-        </w:rPr>
-        <w:t>fitted</w:t>
-      </w:r>
-      <w:r>
-        <w:rPr>
-          <w:rFonts w:ascii="Courier New" w:eastAsia="Times New Roman" w:hAnsi="Courier New" w:cs="Courier New"/>
-          <w:color w:val="63A35C"/>
-          <w:sz w:val="14"/>
-          <w:szCs w:val="14"/>
-          <w:lang w:val="en-AU" w:eastAsia="zh-CN"/>
-        </w:rPr>
-        <w:t>(</w:t>
-      </w:r>
-      <w:r>
-        <w:rPr>
-          <w:rFonts w:ascii="Courier New" w:eastAsia="Times New Roman" w:hAnsi="Courier New" w:cs="Courier New"/>
-          <w:color w:val="333333"/>
-          <w:sz w:val="14"/>
-          <w:szCs w:val="14"/>
-          <w:lang w:val="en-AU" w:eastAsia="zh-CN"/>
-        </w:rPr>
-        <w:t>fit2</w:t>
-      </w:r>
-      <w:r>
-        <w:rPr>
-          <w:rFonts w:ascii="Courier New" w:eastAsia="Times New Roman" w:hAnsi="Courier New" w:cs="Courier New"/>
-          <w:color w:val="63A35C"/>
-          <w:sz w:val="14"/>
-          <w:szCs w:val="14"/>
-          <w:lang w:val="en-AU" w:eastAsia="zh-CN"/>
-        </w:rPr>
-        <w:t xml:space="preserve">), </w:t>
-      </w:r>
-      <w:proofErr w:type="spellStart"/>
-      <w:r>
-        <w:rPr>
-          <w:rFonts w:ascii="Courier New" w:eastAsia="Times New Roman" w:hAnsi="Courier New" w:cs="Courier New"/>
-          <w:color w:val="333333"/>
-          <w:sz w:val="14"/>
-          <w:szCs w:val="14"/>
-          <w:lang w:val="en-AU" w:eastAsia="zh-CN"/>
-        </w:rPr>
-        <w:t>rstandard</w:t>
-      </w:r>
-      <w:proofErr w:type="spellEnd"/>
-      <w:r>
-        <w:rPr>
-          <w:rFonts w:ascii="Courier New" w:eastAsia="Times New Roman" w:hAnsi="Courier New" w:cs="Courier New"/>
-          <w:color w:val="63A35C"/>
-          <w:sz w:val="14"/>
-          <w:szCs w:val="14"/>
-          <w:lang w:val="en-AU" w:eastAsia="zh-CN"/>
-        </w:rPr>
-        <w:t>(</w:t>
-      </w:r>
-      <w:r>
-        <w:rPr>
-          <w:rFonts w:ascii="Courier New" w:eastAsia="Times New Roman" w:hAnsi="Courier New" w:cs="Courier New"/>
-          <w:color w:val="333333"/>
-          <w:sz w:val="14"/>
-          <w:szCs w:val="14"/>
-          <w:lang w:val="en-AU" w:eastAsia="zh-CN"/>
-        </w:rPr>
-        <w:t>fit2</w:t>
-      </w:r>
-      <w:r>
-        <w:rPr>
-          <w:rFonts w:ascii="Courier New" w:eastAsia="Times New Roman" w:hAnsi="Courier New" w:cs="Courier New"/>
-          <w:color w:val="63A35C"/>
-          <w:sz w:val="14"/>
-          <w:szCs w:val="14"/>
-          <w:lang w:val="en-AU" w:eastAsia="zh-CN"/>
-        </w:rPr>
-        <w:t xml:space="preserve">), </w:t>
-      </w:r>
-      <w:r>
-        <w:rPr>
-          <w:rFonts w:ascii="Courier New" w:eastAsia="Times New Roman" w:hAnsi="Courier New" w:cs="Courier New"/>
-          <w:color w:val="333333"/>
-          <w:sz w:val="14"/>
-          <w:szCs w:val="14"/>
-          <w:lang w:val="en-AU" w:eastAsia="zh-CN"/>
-        </w:rPr>
-        <w:t>main=</w:t>
-      </w:r>
-      <w:r>
-        <w:rPr>
-          <w:rFonts w:ascii="Courier New" w:eastAsia="Times New Roman" w:hAnsi="Courier New" w:cs="Courier New"/>
           <w:color w:val="183691"/>
           <w:sz w:val="14"/>
           <w:szCs w:val="14"/>
           <w:lang w:val="en-AU" w:eastAsia="zh-CN"/>
         </w:rPr>
-        <w:t>"Fitted Values VS Standardized Residuals. Outliers removed"</w:t>
-      </w:r>
-      <w:r>
-        <w:rPr>
-          <w:rFonts w:ascii="Courier New" w:eastAsia="Times New Roman" w:hAnsi="Courier New" w:cs="Courier New"/>
-          <w:color w:val="63A35C"/>
-          <w:sz w:val="14"/>
-          <w:szCs w:val="14"/>
-          <w:lang w:val="en-AU" w:eastAsia="zh-CN"/>
-        </w:rPr>
-        <w:t xml:space="preserve">, </w:t>
-      </w:r>
-      <w:proofErr w:type="spellStart"/>
-      <w:r>
-        <w:rPr>
-          <w:rFonts w:ascii="Courier New" w:eastAsia="Times New Roman" w:hAnsi="Courier New" w:cs="Courier New"/>
-          <w:color w:val="333333"/>
-          <w:sz w:val="14"/>
-          <w:szCs w:val="14"/>
-          <w:lang w:val="en-AU" w:eastAsia="zh-CN"/>
-        </w:rPr>
-        <w:t>xlab</w:t>
-      </w:r>
-      <w:proofErr w:type="spellEnd"/>
-      <w:r>
-        <w:rPr>
-          <w:rFonts w:ascii="Courier New" w:eastAsia="Times New Roman" w:hAnsi="Courier New" w:cs="Courier New"/>
-          <w:color w:val="333333"/>
-          <w:sz w:val="14"/>
-          <w:szCs w:val="14"/>
-          <w:lang w:val="en-AU" w:eastAsia="zh-CN"/>
-        </w:rPr>
-        <w:t>=</w:t>
-      </w:r>
-      <w:r>
-        <w:rPr>
-          <w:rFonts w:ascii="Courier New" w:eastAsia="Times New Roman" w:hAnsi="Courier New" w:cs="Courier New"/>
-          <w:color w:val="183691"/>
-          <w:sz w:val="14"/>
-          <w:szCs w:val="14"/>
-          <w:lang w:val="en-AU" w:eastAsia="zh-CN"/>
-        </w:rPr>
-        <w:t>"Fitted Values"</w:t>
-      </w:r>
-      <w:proofErr w:type="gramStart"/>
+        <w:t>"</w:t>
+      </w:r>
       <w:r>
         <w:rPr>
           <w:rFonts w:ascii="Courier New" w:eastAsia="Times New Roman" w:hAnsi="Courier New" w:cs="Courier New"/>
@@ -7955,6 +7557,214 @@
           <w:lang w:val="en-AU" w:eastAsia="zh-CN"/>
         </w:rPr>
       </w:pPr>
+      <w:r>
+        <w:rPr>
+          <w:rFonts w:ascii="Courier New" w:eastAsia="Times New Roman" w:hAnsi="Courier New" w:cs="Courier New"/>
+          <w:color w:val="333333"/>
+          <w:sz w:val="14"/>
+          <w:szCs w:val="14"/>
+          <w:lang w:val="en-AU" w:eastAsia="zh-CN"/>
+        </w:rPr>
+        <w:t xml:space="preserve">results </w:t>
+      </w:r>
+      <w:r>
+        <w:rPr>
+          <w:rFonts w:ascii="Courier New" w:eastAsia="Times New Roman" w:hAnsi="Courier New" w:cs="Courier New"/>
+          <w:color w:val="A71D5D"/>
+          <w:sz w:val="14"/>
+          <w:szCs w:val="14"/>
+          <w:lang w:val="en-AU" w:eastAsia="zh-CN"/>
+        </w:rPr>
+        <w:t xml:space="preserve">&lt;- </w:t>
+      </w:r>
+      <w:proofErr w:type="spellStart"/>
+      <w:r>
+        <w:rPr>
+          <w:rFonts w:ascii="Courier New" w:eastAsia="Times New Roman" w:hAnsi="Courier New" w:cs="Courier New"/>
+          <w:color w:val="333333"/>
+          <w:sz w:val="14"/>
+          <w:szCs w:val="14"/>
+          <w:lang w:val="en-AU" w:eastAsia="zh-CN"/>
+        </w:rPr>
+        <w:t>boxcox</w:t>
+      </w:r>
+      <w:proofErr w:type="spellEnd"/>
+      <w:r>
+        <w:rPr>
+          <w:rFonts w:ascii="Courier New" w:eastAsia="Times New Roman" w:hAnsi="Courier New" w:cs="Courier New"/>
+          <w:color w:val="63A35C"/>
+          <w:sz w:val="14"/>
+          <w:szCs w:val="14"/>
+          <w:lang w:val="en-AU" w:eastAsia="zh-CN"/>
+        </w:rPr>
+        <w:t>(</w:t>
+      </w:r>
+      <w:r>
+        <w:rPr>
+          <w:rFonts w:ascii="Courier New" w:eastAsia="Times New Roman" w:hAnsi="Courier New" w:cs="Courier New"/>
+          <w:color w:val="333333"/>
+          <w:sz w:val="14"/>
+          <w:szCs w:val="14"/>
+          <w:lang w:val="en-AU" w:eastAsia="zh-CN"/>
+        </w:rPr>
+        <w:t>fit2</w:t>
+      </w:r>
+      <w:r>
+        <w:rPr>
+          <w:rFonts w:ascii="Courier New" w:eastAsia="Times New Roman" w:hAnsi="Courier New" w:cs="Courier New"/>
+          <w:color w:val="63A35C"/>
+          <w:sz w:val="14"/>
+          <w:szCs w:val="14"/>
+          <w:lang w:val="en-AU" w:eastAsia="zh-CN"/>
+        </w:rPr>
+        <w:t>)</w:t>
+      </w:r>
+      <w:r>
+        <w:rPr>
+          <w:rFonts w:ascii="Courier New" w:eastAsia="Times New Roman" w:hAnsi="Courier New" w:cs="Courier New"/>
+          <w:color w:val="63A35C"/>
+          <w:sz w:val="14"/>
+          <w:szCs w:val="14"/>
+          <w:lang w:val="en-AU" w:eastAsia="zh-CN"/>
+        </w:rPr>
+        <w:br/>
+      </w:r>
+      <w:r>
+        <w:rPr>
+          <w:rFonts w:ascii="Courier New" w:eastAsia="Times New Roman" w:hAnsi="Courier New" w:cs="Courier New"/>
+          <w:color w:val="333333"/>
+          <w:sz w:val="14"/>
+          <w:szCs w:val="14"/>
+          <w:lang w:val="en-AU" w:eastAsia="zh-CN"/>
+        </w:rPr>
+        <w:t xml:space="preserve">lambda </w:t>
+      </w:r>
+      <w:r>
+        <w:rPr>
+          <w:rFonts w:ascii="Courier New" w:eastAsia="Times New Roman" w:hAnsi="Courier New" w:cs="Courier New"/>
+          <w:color w:val="A71D5D"/>
+          <w:sz w:val="14"/>
+          <w:szCs w:val="14"/>
+          <w:lang w:val="en-AU" w:eastAsia="zh-CN"/>
+        </w:rPr>
+        <w:t xml:space="preserve">&lt;- </w:t>
+      </w:r>
+      <w:proofErr w:type="spellStart"/>
+      <w:r>
+        <w:rPr>
+          <w:rFonts w:ascii="Courier New" w:eastAsia="Times New Roman" w:hAnsi="Courier New" w:cs="Courier New"/>
+          <w:color w:val="333333"/>
+          <w:sz w:val="14"/>
+          <w:szCs w:val="14"/>
+          <w:lang w:val="en-AU" w:eastAsia="zh-CN"/>
+        </w:rPr>
+        <w:t>results</w:t>
+      </w:r>
+      <w:r>
+        <w:rPr>
+          <w:rFonts w:ascii="Courier New" w:eastAsia="Times New Roman" w:hAnsi="Courier New" w:cs="Courier New"/>
+          <w:color w:val="A71D5D"/>
+          <w:sz w:val="14"/>
+          <w:szCs w:val="14"/>
+          <w:lang w:val="en-AU" w:eastAsia="zh-CN"/>
+        </w:rPr>
+        <w:t>$</w:t>
+      </w:r>
+      <w:r>
+        <w:rPr>
+          <w:rFonts w:ascii="Courier New" w:eastAsia="Times New Roman" w:hAnsi="Courier New" w:cs="Courier New"/>
+          <w:color w:val="333333"/>
+          <w:sz w:val="14"/>
+          <w:szCs w:val="14"/>
+          <w:lang w:val="en-AU" w:eastAsia="zh-CN"/>
+        </w:rPr>
+        <w:t>x</w:t>
+      </w:r>
+      <w:proofErr w:type="spellEnd"/>
+      <w:r>
+        <w:rPr>
+          <w:rFonts w:ascii="Courier New" w:eastAsia="Times New Roman" w:hAnsi="Courier New" w:cs="Courier New"/>
+          <w:color w:val="63A35C"/>
+          <w:sz w:val="14"/>
+          <w:szCs w:val="14"/>
+          <w:lang w:val="en-AU" w:eastAsia="zh-CN"/>
+        </w:rPr>
+        <w:t>[</w:t>
+      </w:r>
+      <w:proofErr w:type="spellStart"/>
+      <w:r>
+        <w:rPr>
+          <w:rFonts w:ascii="Courier New" w:eastAsia="Times New Roman" w:hAnsi="Courier New" w:cs="Courier New"/>
+          <w:color w:val="333333"/>
+          <w:sz w:val="14"/>
+          <w:szCs w:val="14"/>
+          <w:lang w:val="en-AU" w:eastAsia="zh-CN"/>
+        </w:rPr>
+        <w:t>which.max</w:t>
+      </w:r>
+      <w:proofErr w:type="spellEnd"/>
+      <w:r>
+        <w:rPr>
+          <w:rFonts w:ascii="Courier New" w:eastAsia="Times New Roman" w:hAnsi="Courier New" w:cs="Courier New"/>
+          <w:color w:val="63A35C"/>
+          <w:sz w:val="14"/>
+          <w:szCs w:val="14"/>
+          <w:lang w:val="en-AU" w:eastAsia="zh-CN"/>
+        </w:rPr>
+        <w:t>(</w:t>
+      </w:r>
+      <w:proofErr w:type="spellStart"/>
+      <w:r>
+        <w:rPr>
+          <w:rFonts w:ascii="Courier New" w:eastAsia="Times New Roman" w:hAnsi="Courier New" w:cs="Courier New"/>
+          <w:color w:val="333333"/>
+          <w:sz w:val="14"/>
+          <w:szCs w:val="14"/>
+          <w:lang w:val="en-AU" w:eastAsia="zh-CN"/>
+        </w:rPr>
+        <w:t>results</w:t>
+      </w:r>
+      <w:r>
+        <w:rPr>
+          <w:rFonts w:ascii="Courier New" w:eastAsia="Times New Roman" w:hAnsi="Courier New" w:cs="Courier New"/>
+          <w:color w:val="A71D5D"/>
+          <w:sz w:val="14"/>
+          <w:szCs w:val="14"/>
+          <w:lang w:val="en-AU" w:eastAsia="zh-CN"/>
+        </w:rPr>
+        <w:t>$</w:t>
+      </w:r>
+      <w:r>
+        <w:rPr>
+          <w:rFonts w:ascii="Courier New" w:eastAsia="Times New Roman" w:hAnsi="Courier New" w:cs="Courier New"/>
+          <w:color w:val="333333"/>
+          <w:sz w:val="14"/>
+          <w:szCs w:val="14"/>
+          <w:lang w:val="en-AU" w:eastAsia="zh-CN"/>
+        </w:rPr>
+        <w:t>y</w:t>
+      </w:r>
+      <w:proofErr w:type="spellEnd"/>
+      <w:r>
+        <w:rPr>
+          <w:rFonts w:ascii="Courier New" w:eastAsia="Times New Roman" w:hAnsi="Courier New" w:cs="Courier New"/>
+          <w:color w:val="63A35C"/>
+          <w:sz w:val="14"/>
+          <w:szCs w:val="14"/>
+          <w:lang w:val="en-AU" w:eastAsia="zh-CN"/>
+        </w:rPr>
+        <w:t>)]</w:t>
+      </w:r>
+      <w:r>
+        <w:rPr>
+          <w:rFonts w:ascii="Courier New" w:eastAsia="Times New Roman" w:hAnsi="Courier New" w:cs="Courier New"/>
+          <w:color w:val="63A35C"/>
+          <w:sz w:val="14"/>
+          <w:szCs w:val="14"/>
+          <w:lang w:val="en-AU" w:eastAsia="zh-CN"/>
+        </w:rPr>
+        <w:br/>
+      </w:r>
       <w:proofErr w:type="gramStart"/>
       <w:r>
         <w:rPr>
@@ -7964,237 +7774,19 @@
           <w:szCs w:val="14"/>
           <w:lang w:val="en-AU" w:eastAsia="zh-CN"/>
         </w:rPr>
-        <w:t>results</w:t>
+        <w:t>print</w:t>
+      </w:r>
+      <w:r>
+        <w:rPr>
+          <w:rFonts w:ascii="Courier New" w:eastAsia="Times New Roman" w:hAnsi="Courier New" w:cs="Courier New"/>
+          <w:color w:val="63A35C"/>
+          <w:sz w:val="14"/>
+          <w:szCs w:val="14"/>
+          <w:lang w:val="en-AU" w:eastAsia="zh-CN"/>
+        </w:rPr>
+        <w:t>(</w:t>
       </w:r>
       <w:proofErr w:type="gramEnd"/>
-      <w:r>
-        <w:rPr>
-          <w:rFonts w:ascii="Courier New" w:eastAsia="Times New Roman" w:hAnsi="Courier New" w:cs="Courier New"/>
-          <w:color w:val="333333"/>
-          <w:sz w:val="14"/>
-          <w:szCs w:val="14"/>
-          <w:lang w:val="en-AU" w:eastAsia="zh-CN"/>
-        </w:rPr>
-        <w:t xml:space="preserve"> </w:t>
-      </w:r>
-      <w:r>
-        <w:rPr>
-          <w:rFonts w:ascii="Courier New" w:eastAsia="Times New Roman" w:hAnsi="Courier New" w:cs="Courier New"/>
-          <w:color w:val="A71D5D"/>
-          <w:sz w:val="14"/>
-          <w:szCs w:val="14"/>
-          <w:lang w:val="en-AU" w:eastAsia="zh-CN"/>
-        </w:rPr>
-        <w:t xml:space="preserve">&lt;- </w:t>
-      </w:r>
-      <w:proofErr w:type="spellStart"/>
-      <w:r>
-        <w:rPr>
-          <w:rFonts w:ascii="Courier New" w:eastAsia="Times New Roman" w:hAnsi="Courier New" w:cs="Courier New"/>
-          <w:color w:val="333333"/>
-          <w:sz w:val="14"/>
-          <w:szCs w:val="14"/>
-          <w:lang w:val="en-AU" w:eastAsia="zh-CN"/>
-        </w:rPr>
-        <w:t>boxcox</w:t>
-      </w:r>
-      <w:proofErr w:type="spellEnd"/>
-      <w:r>
-        <w:rPr>
-          <w:rFonts w:ascii="Courier New" w:eastAsia="Times New Roman" w:hAnsi="Courier New" w:cs="Courier New"/>
-          <w:color w:val="63A35C"/>
-          <w:sz w:val="14"/>
-          <w:szCs w:val="14"/>
-          <w:lang w:val="en-AU" w:eastAsia="zh-CN"/>
-        </w:rPr>
-        <w:t>(</w:t>
-      </w:r>
-      <w:r>
-        <w:rPr>
-          <w:rFonts w:ascii="Courier New" w:eastAsia="Times New Roman" w:hAnsi="Courier New" w:cs="Courier New"/>
-          <w:color w:val="333333"/>
-          <w:sz w:val="14"/>
-          <w:szCs w:val="14"/>
-          <w:lang w:val="en-AU" w:eastAsia="zh-CN"/>
-        </w:rPr>
-        <w:t>fit2</w:t>
-      </w:r>
-      <w:r>
-        <w:rPr>
-          <w:rFonts w:ascii="Courier New" w:eastAsia="Times New Roman" w:hAnsi="Courier New" w:cs="Courier New"/>
-          <w:color w:val="63A35C"/>
-          <w:sz w:val="14"/>
-          <w:szCs w:val="14"/>
-          <w:lang w:val="en-AU" w:eastAsia="zh-CN"/>
-        </w:rPr>
-        <w:t>)</w:t>
-      </w:r>
-      <w:r>
-        <w:rPr>
-          <w:rFonts w:ascii="Courier New" w:eastAsia="Times New Roman" w:hAnsi="Courier New" w:cs="Courier New"/>
-          <w:color w:val="63A35C"/>
-          <w:sz w:val="14"/>
-          <w:szCs w:val="14"/>
-          <w:lang w:val="en-AU" w:eastAsia="zh-CN"/>
-        </w:rPr>
-        <w:br/>
-      </w:r>
-      <w:r>
-        <w:rPr>
-          <w:rFonts w:ascii="Courier New" w:eastAsia="Times New Roman" w:hAnsi="Courier New" w:cs="Courier New"/>
-          <w:color w:val="333333"/>
-          <w:sz w:val="14"/>
-          <w:szCs w:val="14"/>
-          <w:lang w:val="en-AU" w:eastAsia="zh-CN"/>
-        </w:rPr>
-        <w:t xml:space="preserve">lambda </w:t>
-      </w:r>
-      <w:r>
-        <w:rPr>
-          <w:rFonts w:ascii="Courier New" w:eastAsia="Times New Roman" w:hAnsi="Courier New" w:cs="Courier New"/>
-          <w:color w:val="A71D5D"/>
-          <w:sz w:val="14"/>
-          <w:szCs w:val="14"/>
-          <w:lang w:val="en-AU" w:eastAsia="zh-CN"/>
-        </w:rPr>
-        <w:t xml:space="preserve">&lt;- </w:t>
-      </w:r>
-      <w:proofErr w:type="spellStart"/>
-      <w:r>
-        <w:rPr>
-          <w:rFonts w:ascii="Courier New" w:eastAsia="Times New Roman" w:hAnsi="Courier New" w:cs="Courier New"/>
-          <w:color w:val="333333"/>
-          <w:sz w:val="14"/>
-          <w:szCs w:val="14"/>
-          <w:lang w:val="en-AU" w:eastAsia="zh-CN"/>
-        </w:rPr>
-        <w:t>results</w:t>
-      </w:r>
-      <w:r>
-        <w:rPr>
-          <w:rFonts w:ascii="Courier New" w:eastAsia="Times New Roman" w:hAnsi="Courier New" w:cs="Courier New"/>
-          <w:color w:val="A71D5D"/>
-          <w:sz w:val="14"/>
-          <w:szCs w:val="14"/>
-          <w:lang w:val="en-AU" w:eastAsia="zh-CN"/>
-        </w:rPr>
-        <w:t>$</w:t>
-      </w:r>
-      <w:r>
-        <w:rPr>
-          <w:rFonts w:ascii="Courier New" w:eastAsia="Times New Roman" w:hAnsi="Courier New" w:cs="Courier New"/>
-          <w:color w:val="333333"/>
-          <w:sz w:val="14"/>
-          <w:szCs w:val="14"/>
-          <w:lang w:val="en-AU" w:eastAsia="zh-CN"/>
-        </w:rPr>
-        <w:t>x</w:t>
-      </w:r>
-      <w:proofErr w:type="spellEnd"/>
-      <w:r>
-        <w:rPr>
-          <w:rFonts w:ascii="Courier New" w:eastAsia="Times New Roman" w:hAnsi="Courier New" w:cs="Courier New"/>
-          <w:color w:val="63A35C"/>
-          <w:sz w:val="14"/>
-          <w:szCs w:val="14"/>
-          <w:lang w:val="en-AU" w:eastAsia="zh-CN"/>
-        </w:rPr>
-        <w:t>[</w:t>
-      </w:r>
-      <w:proofErr w:type="spellStart"/>
-      <w:r>
-        <w:rPr>
-          <w:rFonts w:ascii="Courier New" w:eastAsia="Times New Roman" w:hAnsi="Courier New" w:cs="Courier New"/>
-          <w:color w:val="333333"/>
-          <w:sz w:val="14"/>
-          <w:szCs w:val="14"/>
-          <w:lang w:val="en-AU" w:eastAsia="zh-CN"/>
-        </w:rPr>
-        <w:t>which.max</w:t>
-      </w:r>
-      <w:proofErr w:type="spellEnd"/>
-      <w:r>
-        <w:rPr>
-          <w:rFonts w:ascii="Courier New" w:eastAsia="Times New Roman" w:hAnsi="Courier New" w:cs="Courier New"/>
-          <w:color w:val="63A35C"/>
-          <w:sz w:val="14"/>
-          <w:szCs w:val="14"/>
-          <w:lang w:val="en-AU" w:eastAsia="zh-CN"/>
-        </w:rPr>
-        <w:t>(</w:t>
-      </w:r>
-      <w:proofErr w:type="spellStart"/>
-      <w:r>
-        <w:rPr>
-          <w:rFonts w:ascii="Courier New" w:eastAsia="Times New Roman" w:hAnsi="Courier New" w:cs="Courier New"/>
-          <w:color w:val="333333"/>
-          <w:sz w:val="14"/>
-          <w:szCs w:val="14"/>
-          <w:lang w:val="en-AU" w:eastAsia="zh-CN"/>
-        </w:rPr>
-        <w:t>results</w:t>
-      </w:r>
-      <w:r>
-        <w:rPr>
-          <w:rFonts w:ascii="Courier New" w:eastAsia="Times New Roman" w:hAnsi="Courier New" w:cs="Courier New"/>
-          <w:color w:val="A71D5D"/>
-          <w:sz w:val="14"/>
-          <w:szCs w:val="14"/>
-          <w:lang w:val="en-AU" w:eastAsia="zh-CN"/>
-        </w:rPr>
-        <w:t>$</w:t>
-      </w:r>
-      <w:r>
-        <w:rPr>
-          <w:rFonts w:ascii="Courier New" w:eastAsia="Times New Roman" w:hAnsi="Courier New" w:cs="Courier New"/>
-          <w:color w:val="333333"/>
-          <w:sz w:val="14"/>
-          <w:szCs w:val="14"/>
-          <w:lang w:val="en-AU" w:eastAsia="zh-CN"/>
-        </w:rPr>
-        <w:t>y</w:t>
-      </w:r>
-      <w:proofErr w:type="spellEnd"/>
-      <w:r>
-        <w:rPr>
-          <w:rFonts w:ascii="Courier New" w:eastAsia="Times New Roman" w:hAnsi="Courier New" w:cs="Courier New"/>
-          <w:color w:val="63A35C"/>
-          <w:sz w:val="14"/>
-          <w:szCs w:val="14"/>
-          <w:lang w:val="en-AU" w:eastAsia="zh-CN"/>
-        </w:rPr>
-        <w:t>)]</w:t>
-      </w:r>
-      <w:r>
-        <w:rPr>
-          <w:rFonts w:ascii="Courier New" w:eastAsia="Times New Roman" w:hAnsi="Courier New" w:cs="Courier New"/>
-          <w:color w:val="63A35C"/>
-          <w:sz w:val="14"/>
-          <w:szCs w:val="14"/>
-          <w:lang w:val="en-AU" w:eastAsia="zh-CN"/>
-        </w:rPr>
-        <w:br/>
-      </w:r>
-      <w:r>
-        <w:rPr>
-          <w:rFonts w:ascii="Courier New" w:eastAsia="Times New Roman" w:hAnsi="Courier New" w:cs="Courier New"/>
-          <w:color w:val="333333"/>
-          <w:sz w:val="14"/>
-          <w:szCs w:val="14"/>
-          <w:lang w:val="en-AU" w:eastAsia="zh-CN"/>
-        </w:rPr>
-        <w:t>print</w:t>
-      </w:r>
-      <w:r>
-        <w:rPr>
-          <w:rFonts w:ascii="Courier New" w:eastAsia="Times New Roman" w:hAnsi="Courier New" w:cs="Courier New"/>
-          <w:color w:val="63A35C"/>
-          <w:sz w:val="14"/>
-          <w:szCs w:val="14"/>
-          <w:lang w:val="en-AU" w:eastAsia="zh-CN"/>
-        </w:rPr>
-        <w:t>(</w:t>
-      </w:r>
       <w:r>
         <w:rPr>
           <w:rFonts w:ascii="Courier New" w:eastAsia="Times New Roman" w:hAnsi="Courier New" w:cs="Courier New"/>
@@ -8340,7 +7932,6 @@
         <w:t>boxcox</w:t>
       </w:r>
       <w:proofErr w:type="spellEnd"/>
-      <w:proofErr w:type="gramStart"/>
       <w:r>
         <w:rPr>
           <w:rFonts w:ascii="Courier New" w:eastAsia="Times New Roman" w:hAnsi="Courier New" w:cs="Courier New"/>
@@ -8351,7 +7942,6 @@
         </w:rPr>
         <w:t>: "</w:t>
       </w:r>
-      <w:proofErr w:type="gramEnd"/>
     </w:p>
     <w:p>
       <w:pPr>
@@ -8796,25 +8386,7 @@
           <w:color w:val="333333"/>
           <w:spacing w:val="5"/>
         </w:rPr>
-        <w:t xml:space="preserve">not the final prediction since </w:t>
-      </w:r>
-      <w:proofErr w:type="gramStart"/>
-      <w:r>
-        <w:rPr>
-          <w:rFonts w:ascii="Segoe UI" w:hAnsi="Segoe UI" w:cs="Segoe UI"/>
-          <w:color w:val="333333"/>
-          <w:spacing w:val="5"/>
-        </w:rPr>
-        <w:t>they</w:t>
-      </w:r>
-      <w:proofErr w:type="gramEnd"/>
-      <w:r>
-        <w:rPr>
-          <w:rFonts w:ascii="Segoe UI" w:hAnsi="Segoe UI" w:cs="Segoe UI"/>
-          <w:color w:val="333333"/>
-          <w:spacing w:val="5"/>
-        </w:rPr>
-        <w:t xml:space="preserve"> needs to be reversed from Box-Cox transformation.)</w:t>
+        <w:t>not the final prediction since they need to be reversed from Box-Cox transformation.)</w:t>
       </w:r>
     </w:p>
     <w:p>
@@ -8983,18 +8555,7 @@
           <w:spacing w:val="5"/>
           <w:shd w:val="clear" w:color="auto" w:fill="FFFFFF"/>
         </w:rPr>
-        <w:t xml:space="preserve"> against true house</w:t>
-      </w:r>
-      <w:bookmarkStart w:id="0" w:name="_GoBack"/>
-      <w:bookmarkEnd w:id="0"/>
-      <w:r>
-        <w:rPr>
-          <w:rFonts w:ascii="Segoe UI" w:hAnsi="Segoe UI" w:cs="Segoe UI"/>
-          <w:color w:val="333333"/>
-          <w:spacing w:val="5"/>
-          <w:shd w:val="clear" w:color="auto" w:fill="FFFFFF"/>
-        </w:rPr>
-        <w:t xml:space="preserve"> price</w:t>
+        <w:t xml:space="preserve"> against true house price</w:t>
       </w:r>
       <w:r>
         <w:rPr>
@@ -9800,6 +9361,7 @@
         </w:rPr>
         <w:t xml:space="preserve">&lt;- </w:t>
       </w:r>
+      <w:proofErr w:type="spellStart"/>
       <w:r>
         <w:rPr>
           <w:rFonts w:ascii="Courier New" w:eastAsia="Times New Roman" w:hAnsi="Courier New" w:cs="Courier New"/>
@@ -9810,6 +9372,7 @@
         </w:rPr>
         <w:t>lm</w:t>
       </w:r>
+      <w:proofErr w:type="spellEnd"/>
       <w:r>
         <w:rPr>
           <w:rFonts w:ascii="Courier New" w:eastAsia="Times New Roman" w:hAnsi="Courier New" w:cs="Courier New"/>
@@ -9904,100 +9467,100 @@
         </w:rPr>
         <w:t>data = transformed</w:t>
       </w:r>
+      <w:r>
+        <w:rPr>
+          <w:rFonts w:ascii="Courier New" w:eastAsia="Times New Roman" w:hAnsi="Courier New" w:cs="Courier New"/>
+          <w:color w:val="63A35C"/>
+          <w:sz w:val="14"/>
+          <w:szCs w:val="14"/>
+          <w:lang w:val="en-AU" w:eastAsia="zh-CN"/>
+        </w:rPr>
+        <w:t>)</w:t>
+      </w:r>
+      <w:r>
+        <w:rPr>
+          <w:rFonts w:ascii="Courier New" w:eastAsia="Times New Roman" w:hAnsi="Courier New" w:cs="Courier New"/>
+          <w:color w:val="63A35C"/>
+          <w:sz w:val="14"/>
+          <w:szCs w:val="14"/>
+          <w:lang w:val="en-AU" w:eastAsia="zh-CN"/>
+        </w:rPr>
+        <w:br/>
+      </w:r>
+      <w:proofErr w:type="spellStart"/>
+      <w:r>
+        <w:rPr>
+          <w:rFonts w:ascii="Courier New" w:eastAsia="Times New Roman" w:hAnsi="Courier New" w:cs="Courier New"/>
+          <w:color w:val="333333"/>
+          <w:sz w:val="14"/>
+          <w:szCs w:val="14"/>
+          <w:lang w:val="en-AU" w:eastAsia="zh-CN"/>
+        </w:rPr>
+        <w:t>printStats</w:t>
+      </w:r>
+      <w:proofErr w:type="spellEnd"/>
+      <w:r>
+        <w:rPr>
+          <w:rFonts w:ascii="Courier New" w:eastAsia="Times New Roman" w:hAnsi="Courier New" w:cs="Courier New"/>
+          <w:color w:val="63A35C"/>
+          <w:sz w:val="14"/>
+          <w:szCs w:val="14"/>
+          <w:lang w:val="en-AU" w:eastAsia="zh-CN"/>
+        </w:rPr>
+        <w:t>(</w:t>
+      </w:r>
+      <w:r>
+        <w:rPr>
+          <w:rFonts w:ascii="Courier New" w:eastAsia="Times New Roman" w:hAnsi="Courier New" w:cs="Courier New"/>
+          <w:color w:val="333333"/>
+          <w:sz w:val="14"/>
+          <w:szCs w:val="14"/>
+          <w:lang w:val="en-AU" w:eastAsia="zh-CN"/>
+        </w:rPr>
+        <w:t>fit3</w:t>
+      </w:r>
+      <w:r>
+        <w:rPr>
+          <w:rFonts w:ascii="Courier New" w:eastAsia="Times New Roman" w:hAnsi="Courier New" w:cs="Courier New"/>
+          <w:color w:val="63A35C"/>
+          <w:sz w:val="14"/>
+          <w:szCs w:val="14"/>
+          <w:lang w:val="en-AU" w:eastAsia="zh-CN"/>
+        </w:rPr>
+        <w:t>)</w:t>
+      </w:r>
+      <w:r>
+        <w:rPr>
+          <w:rFonts w:ascii="Courier New" w:eastAsia="Times New Roman" w:hAnsi="Courier New" w:cs="Courier New"/>
+          <w:color w:val="63A35C"/>
+          <w:sz w:val="14"/>
+          <w:szCs w:val="14"/>
+          <w:lang w:val="en-AU" w:eastAsia="zh-CN"/>
+        </w:rPr>
+        <w:br/>
+      </w:r>
       <w:proofErr w:type="gramStart"/>
       <w:r>
         <w:rPr>
           <w:rFonts w:ascii="Courier New" w:eastAsia="Times New Roman" w:hAnsi="Courier New" w:cs="Courier New"/>
-          <w:color w:val="63A35C"/>
-          <w:sz w:val="14"/>
-          <w:szCs w:val="14"/>
-          <w:lang w:val="en-AU" w:eastAsia="zh-CN"/>
-        </w:rPr>
-        <w:t>)</w:t>
+          <w:color w:val="333333"/>
+          <w:sz w:val="14"/>
+          <w:szCs w:val="14"/>
+          <w:lang w:val="en-AU" w:eastAsia="zh-CN"/>
+        </w:rPr>
+        <w:t>plot</w:t>
+      </w:r>
+      <w:r>
+        <w:rPr>
+          <w:rFonts w:ascii="Courier New" w:eastAsia="Times New Roman" w:hAnsi="Courier New" w:cs="Courier New"/>
+          <w:color w:val="63A35C"/>
+          <w:sz w:val="14"/>
+          <w:szCs w:val="14"/>
+          <w:lang w:val="en-AU" w:eastAsia="zh-CN"/>
+        </w:rPr>
+        <w:t>(</w:t>
       </w:r>
       <w:proofErr w:type="gramEnd"/>
-      <w:r>
-        <w:rPr>
-          <w:rFonts w:ascii="Courier New" w:eastAsia="Times New Roman" w:hAnsi="Courier New" w:cs="Courier New"/>
-          <w:color w:val="63A35C"/>
-          <w:sz w:val="14"/>
-          <w:szCs w:val="14"/>
-          <w:lang w:val="en-AU" w:eastAsia="zh-CN"/>
-        </w:rPr>
-        <w:br/>
-      </w:r>
-      <w:proofErr w:type="spellStart"/>
-      <w:r>
-        <w:rPr>
-          <w:rFonts w:ascii="Courier New" w:eastAsia="Times New Roman" w:hAnsi="Courier New" w:cs="Courier New"/>
-          <w:color w:val="333333"/>
-          <w:sz w:val="14"/>
-          <w:szCs w:val="14"/>
-          <w:lang w:val="en-AU" w:eastAsia="zh-CN"/>
-        </w:rPr>
-        <w:t>printStats</w:t>
-      </w:r>
-      <w:proofErr w:type="spellEnd"/>
-      <w:r>
-        <w:rPr>
-          <w:rFonts w:ascii="Courier New" w:eastAsia="Times New Roman" w:hAnsi="Courier New" w:cs="Courier New"/>
-          <w:color w:val="63A35C"/>
-          <w:sz w:val="14"/>
-          <w:szCs w:val="14"/>
-          <w:lang w:val="en-AU" w:eastAsia="zh-CN"/>
-        </w:rPr>
-        <w:t>(</w:t>
-      </w:r>
-      <w:r>
-        <w:rPr>
-          <w:rFonts w:ascii="Courier New" w:eastAsia="Times New Roman" w:hAnsi="Courier New" w:cs="Courier New"/>
-          <w:color w:val="333333"/>
-          <w:sz w:val="14"/>
-          <w:szCs w:val="14"/>
-          <w:lang w:val="en-AU" w:eastAsia="zh-CN"/>
-        </w:rPr>
-        <w:t>fit3</w:t>
-      </w:r>
-      <w:r>
-        <w:rPr>
-          <w:rFonts w:ascii="Courier New" w:eastAsia="Times New Roman" w:hAnsi="Courier New" w:cs="Courier New"/>
-          <w:color w:val="63A35C"/>
-          <w:sz w:val="14"/>
-          <w:szCs w:val="14"/>
-          <w:lang w:val="en-AU" w:eastAsia="zh-CN"/>
-        </w:rPr>
-        <w:t>)</w:t>
-      </w:r>
-      <w:r>
-        <w:rPr>
-          <w:rFonts w:ascii="Courier New" w:eastAsia="Times New Roman" w:hAnsi="Courier New" w:cs="Courier New"/>
-          <w:color w:val="63A35C"/>
-          <w:sz w:val="14"/>
-          <w:szCs w:val="14"/>
-          <w:lang w:val="en-AU" w:eastAsia="zh-CN"/>
-        </w:rPr>
-        <w:br/>
-      </w:r>
-      <w:r>
-        <w:rPr>
-          <w:rFonts w:ascii="Courier New" w:eastAsia="Times New Roman" w:hAnsi="Courier New" w:cs="Courier New"/>
-          <w:color w:val="333333"/>
-          <w:sz w:val="14"/>
-          <w:szCs w:val="14"/>
-          <w:lang w:val="en-AU" w:eastAsia="zh-CN"/>
-        </w:rPr>
-        <w:t>plot</w:t>
-      </w:r>
-      <w:r>
-        <w:rPr>
-          <w:rFonts w:ascii="Courier New" w:eastAsia="Times New Roman" w:hAnsi="Courier New" w:cs="Courier New"/>
-          <w:color w:val="63A35C"/>
-          <w:sz w:val="14"/>
-          <w:szCs w:val="14"/>
-          <w:lang w:val="en-AU" w:eastAsia="zh-CN"/>
-        </w:rPr>
-        <w:t>(</w:t>
-      </w:r>
       <w:r>
         <w:rPr>
           <w:rFonts w:ascii="Courier New" w:eastAsia="Times New Roman" w:hAnsi="Courier New" w:cs="Courier New"/>
@@ -10902,6 +10465,8 @@
         </w:rPr>
         <w:t xml:space="preserve"> </w:t>
       </w:r>
+      <w:bookmarkStart w:id="0" w:name="_GoBack"/>
+      <w:bookmarkEnd w:id="0"/>
     </w:p>
     <w:p>
       <w:pPr>
@@ -10946,7 +10511,7 @@
           <w:bCs/>
           <w:color w:val="333333"/>
         </w:rPr>
-        <w:t>Accelerometer dataset</w:t>
+        <w:t>Boston’s housing dataset</w:t>
       </w:r>
       <w:r>
         <w:rPr>
@@ -10960,18 +10525,11 @@
         <w:r>
           <w:rPr>
             <w:rStyle w:val="Hyperlink"/>
-            <w:rFonts w:cstheme="minorHAnsi"/>
-            <w:bCs/>
           </w:rPr>
-          <w:t>https://archive.ics.uci.edu/ml/datasets/Dataset+for+ADL+Recognition+with+Wrist-worn+Accelerometer</w:t>
+          <w:t>https://archive.ics.uci.edu/ml/machine-learning-databases/housing/housing.data</w:t>
         </w:r>
       </w:hyperlink>
       <w:r>
-        <w:rPr>
-          <w:rFonts w:cstheme="minorHAnsi"/>
-          <w:bCs/>
-          <w:color w:val="333333"/>
-        </w:rPr>
         <w:t xml:space="preserve"> </w:t>
       </w:r>
     </w:p>
@@ -11013,7 +10571,7 @@
 </file>
 
 <file path=word/endnotes.xml><?xml version="1.0" encoding="utf-8"?>
-<w:endnotes xmlns:wpc="http://schemas.microsoft.com/office/word/2010/wordprocessingCanvas" xmlns:cx="http://schemas.microsoft.com/office/drawing/2014/chartex" xmlns:cx1="http://schemas.microsoft.com/office/drawing/2015/9/8/chartex" xmlns:mc="http://schemas.openxmlformats.org/markup-compatibility/2006" xmlns:o="urn:schemas-microsoft-com:office:office" xmlns:r="http://schemas.openxmlformats.org/officeDocument/2006/relationships" xmlns:m="http://schemas.openxmlformats.org/officeDocument/2006/math" xmlns:v="urn:schemas-microsoft-com:vml" xmlns:wp14="http://schemas.microsoft.com/office/word/2010/wordprocessingDrawing" xmlns:wp="http://schemas.openxmlformats.org/drawingml/2006/wordprocessingDrawing" xmlns:w10="urn:schemas-microsoft-com:office:word" xmlns:w="http://schemas.openxmlformats.org/wordprocessingml/2006/main" xmlns:w14="http://schemas.microsoft.com/office/word/2010/wordml" xmlns:w15="http://schemas.microsoft.com/office/word/2012/wordml" xmlns:w16se="http://schemas.microsoft.com/office/word/2015/wordml/symex" xmlns:wpg="http://schemas.microsoft.com/office/word/2010/wordprocessingGroup" xmlns:wpi="http://schemas.microsoft.com/office/word/2010/wordprocessingInk" xmlns:wne="http://schemas.microsoft.com/office/word/2006/wordml" xmlns:wps="http://schemas.microsoft.com/office/word/2010/wordprocessingShape" mc:Ignorable="w14 w15 w16se wp14">
+<w:endnotes xmlns:wpc="http://schemas.microsoft.com/office/word/2010/wordprocessingCanvas" xmlns:cx="http://schemas.microsoft.com/office/drawing/2014/chartex" xmlns:cx1="http://schemas.microsoft.com/office/drawing/2015/9/8/chartex" xmlns:cx2="http://schemas.microsoft.com/office/drawing/2015/10/21/chartex" xmlns:cx3="http://schemas.microsoft.com/office/drawing/2016/5/9/chartex" xmlns:cx4="http://schemas.microsoft.com/office/drawing/2016/5/10/chartex" xmlns:cx5="http://schemas.microsoft.com/office/drawing/2016/5/11/chartex" xmlns:cx6="http://schemas.microsoft.com/office/drawing/2016/5/12/chartex" xmlns:cx7="http://schemas.microsoft.com/office/drawing/2016/5/13/chartex" xmlns:cx8="http://schemas.microsoft.com/office/drawing/2016/5/14/chartex" xmlns:mc="http://schemas.openxmlformats.org/markup-compatibility/2006" xmlns:aink="http://schemas.microsoft.com/office/drawing/2016/ink" xmlns:am3d="http://schemas.microsoft.com/office/drawing/2017/model3d" xmlns:o="urn:schemas-microsoft-com:office:office" xmlns:r="http://schemas.openxmlformats.org/officeDocument/2006/relationships" xmlns:m="http://schemas.openxmlformats.org/officeDocument/2006/math" xmlns:v="urn:schemas-microsoft-com:vml" xmlns:wp14="http://schemas.microsoft.com/office/word/2010/wordprocessingDrawing" xmlns:wp="http://schemas.openxmlformats.org/drawingml/2006/wordprocessingDrawing" xmlns:w10="urn:schemas-microsoft-com:office:word" xmlns:w="http://schemas.openxmlformats.org/wordprocessingml/2006/main" xmlns:w14="http://schemas.microsoft.com/office/word/2010/wordml" xmlns:w15="http://schemas.microsoft.com/office/word/2012/wordml" xmlns:w16cid="http://schemas.microsoft.com/office/word/2016/wordml/cid" xmlns:w16se="http://schemas.microsoft.com/office/word/2015/wordml/symex" xmlns:wpg="http://schemas.microsoft.com/office/word/2010/wordprocessingGroup" xmlns:wpi="http://schemas.microsoft.com/office/word/2010/wordprocessingInk" xmlns:wne="http://schemas.microsoft.com/office/word/2006/wordml" xmlns:wps="http://schemas.microsoft.com/office/word/2010/wordprocessingShape" mc:Ignorable="w14 w15 w16se w16cid wp14">
   <w:endnote w:type="separator" w:id="-1">
     <w:p>
       <w:r>
@@ -11032,7 +10590,7 @@
 </file>
 
 <file path=word/footnotes.xml><?xml version="1.0" encoding="utf-8"?>
-<w:footnotes xmlns:wpc="http://schemas.microsoft.com/office/word/2010/wordprocessingCanvas" xmlns:cx="http://schemas.microsoft.com/office/drawing/2014/chartex" xmlns:cx1="http://schemas.microsoft.com/office/drawing/2015/9/8/chartex" xmlns:mc="http://schemas.openxmlformats.org/markup-compatibility/2006" xmlns:o="urn:schemas-microsoft-com:office:office" xmlns:r="http://schemas.openxmlformats.org/officeDocument/2006/relationships" xmlns:m="http://schemas.openxmlformats.org/officeDocument/2006/math" xmlns:v="urn:schemas-microsoft-com:vml" xmlns:wp14="http://schemas.microsoft.com/office/word/2010/wordprocessingDrawing" xmlns:wp="http://schemas.openxmlformats.org/drawingml/2006/wordprocessingDrawing" xmlns:w10="urn:schemas-microsoft-com:office:word" xmlns:w="http://schemas.openxmlformats.org/wordprocessingml/2006/main" xmlns:w14="http://schemas.microsoft.com/office/word/2010/wordml" xmlns:w15="http://schemas.microsoft.com/office/word/2012/wordml" xmlns:w16se="http://schemas.microsoft.com/office/word/2015/wordml/symex" xmlns:wpg="http://schemas.microsoft.com/office/word/2010/wordprocessingGroup" xmlns:wpi="http://schemas.microsoft.com/office/word/2010/wordprocessingInk" xmlns:wne="http://schemas.microsoft.com/office/word/2006/wordml" xmlns:wps="http://schemas.microsoft.com/office/word/2010/wordprocessingShape" mc:Ignorable="w14 w15 w16se wp14">
+<w:footnotes xmlns:wpc="http://schemas.microsoft.com/office/word/2010/wordprocessingCanvas" xmlns:cx="http://schemas.microsoft.com/office/drawing/2014/chartex" xmlns:cx1="http://schemas.microsoft.com/office/drawing/2015/9/8/chartex" xmlns:cx2="http://schemas.microsoft.com/office/drawing/2015/10/21/chartex" xmlns:cx3="http://schemas.microsoft.com/office/drawing/2016/5/9/chartex" xmlns:cx4="http://schemas.microsoft.com/office/drawing/2016/5/10/chartex" xmlns:cx5="http://schemas.microsoft.com/office/drawing/2016/5/11/chartex" xmlns:cx6="http://schemas.microsoft.com/office/drawing/2016/5/12/chartex" xmlns:cx7="http://schemas.microsoft.com/office/drawing/2016/5/13/chartex" xmlns:cx8="http://schemas.microsoft.com/office/drawing/2016/5/14/chartex" xmlns:mc="http://schemas.openxmlformats.org/markup-compatibility/2006" xmlns:aink="http://schemas.microsoft.com/office/drawing/2016/ink" xmlns:am3d="http://schemas.microsoft.com/office/drawing/2017/model3d" xmlns:o="urn:schemas-microsoft-com:office:office" xmlns:r="http://schemas.openxmlformats.org/officeDocument/2006/relationships" xmlns:m="http://schemas.openxmlformats.org/officeDocument/2006/math" xmlns:v="urn:schemas-microsoft-com:vml" xmlns:wp14="http://schemas.microsoft.com/office/word/2010/wordprocessingDrawing" xmlns:wp="http://schemas.openxmlformats.org/drawingml/2006/wordprocessingDrawing" xmlns:w10="urn:schemas-microsoft-com:office:word" xmlns:w="http://schemas.openxmlformats.org/wordprocessingml/2006/main" xmlns:w14="http://schemas.microsoft.com/office/word/2010/wordml" xmlns:w15="http://schemas.microsoft.com/office/word/2012/wordml" xmlns:w16cid="http://schemas.microsoft.com/office/word/2016/wordml/cid" xmlns:w16se="http://schemas.microsoft.com/office/word/2015/wordml/symex" xmlns:wpg="http://schemas.microsoft.com/office/word/2010/wordprocessingGroup" xmlns:wpi="http://schemas.microsoft.com/office/word/2010/wordprocessingInk" xmlns:wne="http://schemas.microsoft.com/office/word/2006/wordml" xmlns:wps="http://schemas.microsoft.com/office/word/2010/wordprocessingShape" mc:Ignorable="w14 w15 w16se w16cid wp14">
   <w:footnote w:type="separator" w:id="-1">
     <w:p>
       <w:r>
@@ -11051,7 +10609,7 @@
 </file>
 
 <file path=word/numbering.xml><?xml version="1.0" encoding="utf-8"?>
-<w:numbering xmlns:wpc="http://schemas.microsoft.com/office/word/2010/wordprocessingCanvas" xmlns:cx="http://schemas.microsoft.com/office/drawing/2014/chartex" xmlns:cx1="http://schemas.microsoft.com/office/drawing/2015/9/8/chartex" xmlns:mc="http://schemas.openxmlformats.org/markup-compatibility/2006" xmlns:o="urn:schemas-microsoft-com:office:office" xmlns:r="http://schemas.openxmlformats.org/officeDocument/2006/relationships" xmlns:m="http://schemas.openxmlformats.org/officeDocument/2006/math" xmlns:v="urn:schemas-microsoft-com:vml" xmlns:wp14="http://schemas.microsoft.com/office/word/2010/wordprocessingDrawing" xmlns:wp="http://schemas.openxmlformats.org/drawingml/2006/wordprocessingDrawing" xmlns:w10="urn:schemas-microsoft-com:office:word" xmlns:w="http://schemas.openxmlformats.org/wordprocessingml/2006/main" xmlns:w14="http://schemas.microsoft.com/office/word/2010/wordml" xmlns:w15="http://schemas.microsoft.com/office/word/2012/wordml" xmlns:w16se="http://schemas.microsoft.com/office/word/2015/wordml/symex" xmlns:wpg="http://schemas.microsoft.com/office/word/2010/wordprocessingGroup" xmlns:wpi="http://schemas.microsoft.com/office/word/2010/wordprocessingInk" xmlns:wne="http://schemas.microsoft.com/office/word/2006/wordml" xmlns:wps="http://schemas.microsoft.com/office/word/2010/wordprocessingShape" mc:Ignorable="w14 w15 w16se wp14">
+<w:numbering xmlns:wpc="http://schemas.microsoft.com/office/word/2010/wordprocessingCanvas" xmlns:cx="http://schemas.microsoft.com/office/drawing/2014/chartex" xmlns:cx1="http://schemas.microsoft.com/office/drawing/2015/9/8/chartex" xmlns:cx2="http://schemas.microsoft.com/office/drawing/2015/10/21/chartex" xmlns:cx3="http://schemas.microsoft.com/office/drawing/2016/5/9/chartex" xmlns:cx4="http://schemas.microsoft.com/office/drawing/2016/5/10/chartex" xmlns:cx5="http://schemas.microsoft.com/office/drawing/2016/5/11/chartex" xmlns:cx6="http://schemas.microsoft.com/office/drawing/2016/5/12/chartex" xmlns:cx7="http://schemas.microsoft.com/office/drawing/2016/5/13/chartex" xmlns:cx8="http://schemas.microsoft.com/office/drawing/2016/5/14/chartex" xmlns:mc="http://schemas.openxmlformats.org/markup-compatibility/2006" xmlns:aink="http://schemas.microsoft.com/office/drawing/2016/ink" xmlns:am3d="http://schemas.microsoft.com/office/drawing/2017/model3d" xmlns:o="urn:schemas-microsoft-com:office:office" xmlns:r="http://schemas.openxmlformats.org/officeDocument/2006/relationships" xmlns:m="http://schemas.openxmlformats.org/officeDocument/2006/math" xmlns:v="urn:schemas-microsoft-com:vml" xmlns:wp14="http://schemas.microsoft.com/office/word/2010/wordprocessingDrawing" xmlns:wp="http://schemas.openxmlformats.org/drawingml/2006/wordprocessingDrawing" xmlns:w10="urn:schemas-microsoft-com:office:word" xmlns:w="http://schemas.openxmlformats.org/wordprocessingml/2006/main" xmlns:w14="http://schemas.microsoft.com/office/word/2010/wordml" xmlns:w15="http://schemas.microsoft.com/office/word/2012/wordml" xmlns:w16cid="http://schemas.microsoft.com/office/word/2016/wordml/cid" xmlns:w16se="http://schemas.microsoft.com/office/word/2015/wordml/symex" xmlns:wpg="http://schemas.microsoft.com/office/word/2010/wordprocessingGroup" xmlns:wpi="http://schemas.microsoft.com/office/word/2010/wordprocessingInk" xmlns:wne="http://schemas.microsoft.com/office/word/2006/wordml" xmlns:wps="http://schemas.microsoft.com/office/word/2010/wordprocessingShape" mc:Ignorable="w14 w15 w16se w16cid wp14">
   <w:abstractNum w:abstractNumId="0" w15:restartNumberingAfterBreak="0">
     <w:nsid w:val="0DD5615B"/>
     <w:multiLevelType w:val="hybridMultilevel"/>
@@ -11983,7 +11541,7 @@
 </file>
 
 <file path=word/styles.xml><?xml version="1.0" encoding="utf-8"?>
-<w:styles xmlns:mc="http://schemas.openxmlformats.org/markup-compatibility/2006" xmlns:r="http://schemas.openxmlformats.org/officeDocument/2006/relationships" xmlns:w="http://schemas.openxmlformats.org/wordprocessingml/2006/main" xmlns:w14="http://schemas.microsoft.com/office/word/2010/wordml" xmlns:w15="http://schemas.microsoft.com/office/word/2012/wordml" xmlns:w16se="http://schemas.microsoft.com/office/word/2015/wordml/symex" mc:Ignorable="w14 w15 w16se">
+<w:styles xmlns:mc="http://schemas.openxmlformats.org/markup-compatibility/2006" xmlns:r="http://schemas.openxmlformats.org/officeDocument/2006/relationships" xmlns:w="http://schemas.openxmlformats.org/wordprocessingml/2006/main" xmlns:w14="http://schemas.microsoft.com/office/word/2010/wordml" xmlns:w15="http://schemas.microsoft.com/office/word/2012/wordml" xmlns:w16cid="http://schemas.microsoft.com/office/word/2016/wordml/cid" xmlns:w16se="http://schemas.microsoft.com/office/word/2015/wordml/symex" mc:Ignorable="w14 w15 w16se w16cid">
   <w:docDefaults>
     <w:rPrDefault>
       <w:rPr>
@@ -11995,7 +11553,7 @@
     </w:rPrDefault>
     <w:pPrDefault/>
   </w:docDefaults>
-  <w:latentStyles w:defLockedState="0" w:defUIPriority="99" w:defSemiHidden="0" w:defUnhideWhenUsed="0" w:defQFormat="0" w:count="371">
+  <w:latentStyles w:defLockedState="0" w:defUIPriority="99" w:defSemiHidden="0" w:defUnhideWhenUsed="0" w:defQFormat="0" w:count="375">
     <w:lsdException w:name="Normal" w:uiPriority="0" w:qFormat="1"/>
     <w:lsdException w:name="heading 1" w:uiPriority="9" w:qFormat="1"/>
     <w:lsdException w:name="heading 2" w:semiHidden="1" w:uiPriority="9" w:unhideWhenUsed="1" w:qFormat="1"/>
@@ -12101,7 +11659,6 @@
     <w:lsdException w:name="HTML Sample" w:semiHidden="1" w:unhideWhenUsed="1"/>
     <w:lsdException w:name="HTML Typewriter" w:semiHidden="1" w:unhideWhenUsed="1"/>
     <w:lsdException w:name="HTML Variable" w:semiHidden="1" w:unhideWhenUsed="1"/>
-    <w:lsdException w:name="Normal Table" w:semiHidden="1" w:unhideWhenUsed="1"/>
     <w:lsdException w:name="annotation subject" w:semiHidden="1" w:unhideWhenUsed="1"/>
     <w:lsdException w:name="No List" w:semiHidden="1" w:unhideWhenUsed="1"/>
     <w:lsdException w:name="Outline List 1" w:semiHidden="1" w:unhideWhenUsed="1"/>
@@ -12145,10 +11702,8 @@
     <w:lsdException w:name="Table Elegant" w:semiHidden="1" w:unhideWhenUsed="1"/>
     <w:lsdException w:name="Table Professional" w:semiHidden="1" w:unhideWhenUsed="1"/>
     <w:lsdException w:name="Table Subtle 1" w:semiHidden="1" w:unhideWhenUsed="1"/>
-    <w:lsdException w:name="Table Subtle 2" w:semiHidden="1" w:unhideWhenUsed="1"/>
     <w:lsdException w:name="Table Web 1" w:semiHidden="1" w:unhideWhenUsed="1"/>
     <w:lsdException w:name="Table Web 2" w:semiHidden="1" w:unhideWhenUsed="1"/>
-    <w:lsdException w:name="Table Web 3" w:semiHidden="1" w:unhideWhenUsed="1"/>
     <w:lsdException w:name="Balloon Text" w:semiHidden="1" w:unhideWhenUsed="1"/>
     <w:lsdException w:name="Table Grid" w:uiPriority="39"/>
     <w:lsdException w:name="Table Theme" w:semiHidden="1" w:unhideWhenUsed="1"/>
@@ -12367,6 +11922,10 @@
     <w:lsdException w:name="List Table 5 Dark Accent 6" w:uiPriority="50"/>
     <w:lsdException w:name="List Table 6 Colorful Accent 6" w:uiPriority="51"/>
     <w:lsdException w:name="List Table 7 Colorful Accent 6" w:uiPriority="52"/>
+    <w:lsdException w:name="Mention" w:semiHidden="1" w:unhideWhenUsed="1"/>
+    <w:lsdException w:name="Smart Hyperlink" w:semiHidden="1" w:unhideWhenUsed="1"/>
+    <w:lsdException w:name="Hashtag" w:semiHidden="1" w:unhideWhenUsed="1"/>
+    <w:lsdException w:name="Unresolved Mention" w:semiHidden="1" w:unhideWhenUsed="1"/>
   </w:latentStyles>
   <w:style w:type="paragraph" w:default="1" w:styleId="Normal">
     <w:name w:val="Normal"/>
@@ -12833,6 +12392,18 @@
     <w:uiPriority w:val="99"/>
     <w:rsid w:val="00F21AD9"/>
   </w:style>
+  <w:style w:type="character" w:styleId="UnresolvedMention">
+    <w:name w:val="Unresolved Mention"/>
+    <w:basedOn w:val="DefaultParagraphFont"/>
+    <w:uiPriority w:val="99"/>
+    <w:semiHidden/>
+    <w:unhideWhenUsed/>
+    <w:rsid w:val="00FF296D"/>
+    <w:rPr>
+      <w:color w:val="605E5C"/>
+      <w:shd w:val="clear" w:color="auto" w:fill="E1DFDD"/>
+    </w:rPr>
+  </w:style>
 </w:styles>
 </file>
 
@@ -13136,7 +12707,7 @@
 </file>
 
 <file path=customXml/itemProps1.xml><?xml version="1.0" encoding="utf-8"?>
-<ds:datastoreItem xmlns:ds="http://schemas.openxmlformats.org/officeDocument/2006/customXml" ds:itemID="{ACAE08E9-EFFC-488B-BB49-1E0F01679252}">
+<ds:datastoreItem xmlns:ds="http://schemas.openxmlformats.org/officeDocument/2006/customXml" ds:itemID="{3BE46757-5F55-4B9B-8425-913EED17A5FA}">
   <ds:schemaRefs>
     <ds:schemaRef ds:uri="http://schemas.openxmlformats.org/officeDocument/2006/bibliography"/>
   </ds:schemaRefs>

</xml_diff>